<commit_message>
reviewed all tracked changes
</commit_message>
<xml_diff>
--- a/Dissemination/Manuscript Drafts/Mar-10-2023.docx
+++ b/Dissemination/Manuscript Drafts/Mar-10-2023.docx
@@ -15,11 +15,7 @@
         <w:pStyle w:val="Authornames"/>
       </w:pPr>
       <w:r>
-        <w:t xml:space="preserve">Raymond </w:t>
-      </w:r>
-      <w:proofErr w:type="spellStart"/>
-      <w:r>
-        <w:t>Pomponio</w:t>
+        <w:t>Raymond Pomponio</w:t>
       </w:r>
       <w:r>
         <w:rPr>
@@ -27,7 +23,6 @@
         </w:rPr>
         <w:t>a</w:t>
       </w:r>
-      <w:proofErr w:type="spellEnd"/>
       <w:r>
         <w:t>*</w:t>
       </w:r>
@@ -37,7 +32,6 @@
       <w:r>
         <w:t xml:space="preserve"> </w:t>
       </w:r>
-      <w:proofErr w:type="spellStart"/>
       <w:r>
         <w:t>Peterson</w:t>
       </w:r>
@@ -47,7 +41,6 @@
         </w:rPr>
         <w:t>a</w:t>
       </w:r>
-      <w:proofErr w:type="spellEnd"/>
       <w:r>
         <w:t xml:space="preserve"> </w:t>
       </w:r>
@@ -80,7 +73,6 @@
       <w:pPr>
         <w:pStyle w:val="Affiliation"/>
       </w:pPr>
-      <w:proofErr w:type="spellStart"/>
       <w:r>
         <w:rPr>
           <w:vertAlign w:val="superscript"/>
@@ -88,11 +80,7 @@
         <w:t>a</w:t>
       </w:r>
       <w:r>
-        <w:t>Department</w:t>
-      </w:r>
-      <w:proofErr w:type="spellEnd"/>
-      <w:r>
-        <w:t xml:space="preserve"> of Biostatistics and Informatics, Colorado School of Public Health, University of Colorado-Denver Anschutz Medical Campus, Aurora, CO</w:t>
+        <w:t>Department of Biostatistics and Informatics, Colorado School of Public Health, University of Colorado-Denver Anschutz Medical Campus, Aurora, CO</w:t>
       </w:r>
       <w:r>
         <w:t>;</w:t>
@@ -100,7 +88,6 @@
       <w:r>
         <w:t xml:space="preserve"> </w:t>
       </w:r>
-      <w:proofErr w:type="spellStart"/>
       <w:r>
         <w:rPr>
           <w:vertAlign w:val="superscript"/>
@@ -108,11 +95,7 @@
         <w:t>b</w:t>
       </w:r>
       <w:r>
-        <w:t>Department</w:t>
-      </w:r>
-      <w:proofErr w:type="spellEnd"/>
-      <w:r>
-        <w:t>, University, City, Country</w:t>
+        <w:t>Department, University, City, Country</w:t>
       </w:r>
     </w:p>
     <w:p>
@@ -1295,14 +1278,7 @@
         <w:rPr>
           <w:lang w:val="en-US"/>
         </w:rPr>
-        <w:t xml:space="preserve">, each of which represents a unit-level observation. Because data are paired but partially matched, we only observe matched pairs </w:t>
-      </w:r>
-      <w:proofErr w:type="spellStart"/>
-      <w:r>
-        <w:rPr>
-          <w:lang w:val="en-US"/>
-        </w:rPr>
-        <w:t xml:space="preserve">for </w:t>
+        <w:t xml:space="preserve">, each of which represents a unit-level observation. Because data are paired but partially matched, we only observe matched pairs for </w:t>
       </w:r>
       <w:r>
         <w:rPr>
@@ -1312,7 +1288,6 @@
         </w:rPr>
         <w:t>m</w:t>
       </w:r>
-      <w:proofErr w:type="spellEnd"/>
       <w:r>
         <w:rPr>
           <w:lang w:val="en-US"/>
@@ -8943,7 +8918,25 @@
         <w:rPr>
           <w:lang w:val="en-US"/>
         </w:rPr>
-        <w:t>; failure rates across simulation settings are shown in Table A</w:t>
+        <w:t xml:space="preserve">; failure rates across simulation settings are shown in </w:t>
+      </w:r>
+      <w:r>
+        <w:rPr>
+          <w:lang w:val="en-US"/>
+        </w:rPr>
+        <w:t>Appendix</w:t>
+      </w:r>
+      <w:r>
+        <w:rPr>
+          <w:lang w:val="en-US"/>
+        </w:rPr>
+        <w:t xml:space="preserve"> </w:t>
+      </w:r>
+      <w:r>
+        <w:rPr>
+          <w:lang w:val="en-US"/>
+        </w:rPr>
+        <w:t>A</w:t>
       </w:r>
       <w:r>
         <w:rPr>
@@ -11231,14 +11224,12 @@
         </w:rPr>
         <w:t xml:space="preserve">Using the Bayesian estimator of correlation, we would infer a 95% CI of (0.118, 0.997) for the difference in means in the intervention group. We report a p-value of 0.014, thus we would conclude there was a change in outcomes following intervention at a significance level of 0.05. With Student’s </w:t>
       </w:r>
-      <w:ins w:id="19" w:author="Peterson, Ryan" w:date="2023-03-03T14:09:00Z">
-        <w:r>
-          <w:rPr>
-            <w:lang w:val="en-US"/>
-          </w:rPr>
-          <w:t xml:space="preserve">two-sample </w:t>
-        </w:r>
-      </w:ins>
+      <w:r>
+        <w:rPr>
+          <w:lang w:val="en-US"/>
+        </w:rPr>
+        <w:t xml:space="preserve">two-sample </w:t>
+      </w:r>
       <w:r>
         <w:rPr>
           <w:i/>
@@ -11253,298 +11244,166 @@
         </w:rPr>
         <w:t>-test, however, we would infer a 95% CI of (-0.023, 2.238</w:t>
       </w:r>
-      <w:ins w:id="20" w:author="Peterson, Ryan" w:date="2023-03-03T14:20:00Z">
-        <w:r>
-          <w:rPr>
-            <w:lang w:val="en-US"/>
-          </w:rPr>
-          <w:t xml:space="preserve">; </w:t>
-        </w:r>
-      </w:ins>
-      <w:del w:id="21" w:author="Peterson, Ryan" w:date="2023-03-03T14:20:00Z">
-        <w:r>
-          <w:rPr>
-            <w:lang w:val="en-US"/>
-          </w:rPr>
-          <w:delText xml:space="preserve">) </w:delText>
-        </w:r>
-      </w:del>
-      <w:ins w:id="22" w:author="Peterson, Ryan" w:date="2023-03-03T14:18:00Z">
-        <w:r>
-          <w:rPr>
-            <w:lang w:val="en-US"/>
-          </w:rPr>
-          <w:t>p = 0.062</w:t>
-        </w:r>
-      </w:ins>
-      <w:del w:id="23" w:author="Peterson, Ryan" w:date="2023-03-03T14:18:00Z">
-        <w:r>
-          <w:rPr>
-            <w:lang w:val="en-US"/>
-          </w:rPr>
-          <w:delText xml:space="preserve">and conclude there was not a </w:delText>
-        </w:r>
-      </w:del>
-      <w:del w:id="24" w:author="Peterson, Ryan" w:date="2023-03-03T14:20:00Z">
-        <w:r>
-          <w:rPr>
-            <w:lang w:val="en-US"/>
-          </w:rPr>
-          <w:delText>significant change</w:delText>
-        </w:r>
-      </w:del>
-      <w:ins w:id="25" w:author="Peterson, Ryan" w:date="2023-03-03T14:18:00Z">
-        <w:r>
-          <w:rPr>
-            <w:lang w:val="en-US"/>
-          </w:rPr>
-          <w:t>)</w:t>
-        </w:r>
-      </w:ins>
+      <w:r>
+        <w:rPr>
+          <w:lang w:val="en-US"/>
+        </w:rPr>
+        <w:t xml:space="preserve">) and report a p-value of </w:t>
+      </w:r>
+      <w:r>
+        <w:rPr>
+          <w:lang w:val="en-US"/>
+        </w:rPr>
+        <w:t>0.062</w:t>
+      </w:r>
       <w:r>
         <w:rPr>
           <w:lang w:val="en-US"/>
         </w:rPr>
         <w:t xml:space="preserve">. </w:t>
       </w:r>
-      <w:ins w:id="26" w:author="Peterson, Ryan" w:date="2023-03-03T14:19:00Z">
-        <w:r>
-          <w:rPr>
-            <w:lang w:val="en-US"/>
-          </w:rPr>
-          <w:t>With the 20</w:t>
-        </w:r>
-        <w:r>
-          <w:rPr>
-            <w:vertAlign w:val="superscript"/>
-            <w:lang w:val="en-US"/>
-            <w:rPrChange w:id="27" w:author="Peterson, Ryan" w:date="2023-03-03T14:19:00Z">
-              <w:rPr>
-                <w:lang w:val="en-US"/>
-              </w:rPr>
-            </w:rPrChange>
-          </w:rPr>
-          <w:t>th</w:t>
-        </w:r>
-        <w:r>
-          <w:rPr>
-            <w:lang w:val="en-US"/>
-          </w:rPr>
-          <w:t xml:space="preserve"> quantile approach, we have 95% CI: (</w:t>
-        </w:r>
-        <w:r>
-          <w:rPr>
-            <w:lang w:val="en-US"/>
-          </w:rPr>
-          <w:t>…; p = 0.050).</w:t>
-        </w:r>
-        <w:r>
-          <w:rPr>
-            <w:lang w:val="en-US"/>
-          </w:rPr>
-          <w:t xml:space="preserve"> </w:t>
-        </w:r>
-      </w:ins>
-      <w:r>
-        <w:rPr>
-          <w:lang w:val="en-US"/>
-        </w:rPr>
-        <w:t>With the maximally conservative approach, we would infer a 95% CI of (-0.243, 1.358</w:t>
-      </w:r>
-      <w:ins w:id="28" w:author="Peterson, Ryan" w:date="2023-03-03T14:20:00Z">
-        <w:r>
-          <w:rPr>
-            <w:lang w:val="en-US"/>
-          </w:rPr>
-          <w:t>; p = 0.17</w:t>
-        </w:r>
-      </w:ins>
-      <w:del w:id="29" w:author="Peterson, Ryan" w:date="2023-03-03T14:20:00Z">
-        <w:r>
-          <w:rPr>
-            <w:lang w:val="en-US"/>
-          </w:rPr>
-          <w:delText xml:space="preserve">) and conclude </w:delText>
-        </w:r>
-        <w:r>
-          <w:rPr>
-            <w:lang w:val="en-US"/>
-          </w:rPr>
-          <w:delText>no significant change</w:delText>
-        </w:r>
-      </w:del>
-      <w:ins w:id="30" w:author="Peterson, Ryan" w:date="2023-03-03T14:20:00Z">
-        <w:r>
-          <w:rPr>
-            <w:lang w:val="en-US"/>
-          </w:rPr>
-          <w:t>)</w:t>
-        </w:r>
-      </w:ins>
+      <w:r>
+        <w:rPr>
+          <w:lang w:val="en-US"/>
+        </w:rPr>
+        <w:t>With the 20</w:t>
+      </w:r>
+      <w:r>
+        <w:rPr>
+          <w:vertAlign w:val="superscript"/>
+          <w:lang w:val="en-US"/>
+        </w:rPr>
+        <w:t>th</w:t>
+      </w:r>
+      <w:r>
+        <w:rPr>
+          <w:lang w:val="en-US"/>
+        </w:rPr>
+        <w:t xml:space="preserve"> quantile </w:t>
+      </w:r>
+      <w:r>
+        <w:rPr>
+          <w:lang w:val="en-US"/>
+        </w:rPr>
+        <w:t>estimator</w:t>
+      </w:r>
+      <w:r>
+        <w:rPr>
+          <w:lang w:val="en-US"/>
+        </w:rPr>
+        <w:t>, we have 95% CI</w:t>
+      </w:r>
+      <w:r>
+        <w:rPr>
+          <w:lang w:val="en-US"/>
+        </w:rPr>
+        <w:t xml:space="preserve"> of (0.008, 1.107) and a p-value of 0.05.</w:t>
+      </w:r>
+      <w:r>
+        <w:rPr>
+          <w:lang w:val="en-US"/>
+        </w:rPr>
+        <w:t xml:space="preserve"> </w:t>
+      </w:r>
+      <w:r>
+        <w:rPr>
+          <w:lang w:val="en-US"/>
+        </w:rPr>
+        <w:t xml:space="preserve">With the maximally conservative approach, we </w:t>
+      </w:r>
+      <w:r>
+        <w:rPr>
+          <w:lang w:val="en-US"/>
+        </w:rPr>
+        <w:t>have</w:t>
+      </w:r>
+      <w:r>
+        <w:rPr>
+          <w:lang w:val="en-US"/>
+        </w:rPr>
+        <w:t xml:space="preserve"> a 95% CI of (-0.243, 1.358</w:t>
+      </w:r>
+      <w:r>
+        <w:rPr>
+          <w:lang w:val="en-US"/>
+        </w:rPr>
+        <w:t xml:space="preserve">) and a p-value of </w:t>
+      </w:r>
+      <w:r>
+        <w:rPr>
+          <w:lang w:val="en-US"/>
+        </w:rPr>
+        <w:t>0.17</w:t>
+      </w:r>
       <w:r>
         <w:rPr>
           <w:lang w:val="en-US"/>
         </w:rPr>
         <w:t xml:space="preserve">. The discrepancy in </w:t>
       </w:r>
-      <w:ins w:id="31" w:author="Peterson, Ryan" w:date="2023-03-03T14:10:00Z">
-        <w:r>
-          <w:rPr>
-            <w:lang w:val="en-US"/>
-          </w:rPr>
-          <w:t xml:space="preserve">hypothesis testing </w:t>
-        </w:r>
-      </w:ins>
-      <w:r>
-        <w:rPr>
-          <w:lang w:val="en-US"/>
-        </w:rPr>
-        <w:t>conclusions between the former and latter approaches highlights the difference in power between our proposed method and currently available methods.</w:t>
-      </w:r>
-      <w:ins w:id="32" w:author="Peterson, Ryan" w:date="2023-03-03T14:14:00Z">
-        <w:r>
-          <w:rPr>
-            <w:lang w:val="en-US"/>
-          </w:rPr>
-          <w:t xml:space="preserve"> </w:t>
-        </w:r>
-      </w:ins>
-      <w:ins w:id="33" w:author="Peterson, Ryan" w:date="2023-03-03T14:21:00Z">
-        <w:r>
-          <w:rPr>
-            <w:lang w:val="en-US"/>
-          </w:rPr>
-          <w:t>Translating to the standard error estimate of the mean difference</w:t>
-        </w:r>
-        <w:r>
-          <w:rPr>
-            <w:lang w:val="en-US"/>
-          </w:rPr>
-          <w:t>, c</w:t>
-        </w:r>
-      </w:ins>
-      <w:commentRangeStart w:id="34"/>
-      <w:ins w:id="35" w:author="Peterson, Ryan" w:date="2023-03-03T14:14:00Z">
-        <w:r>
-          <w:rPr>
-            <w:lang w:val="en-US"/>
-          </w:rPr>
-          <w:t xml:space="preserve">ompared to the Bayesian </w:t>
-        </w:r>
-        <w:r>
-          <w:rPr>
-            <w:lang w:val="en-US"/>
-          </w:rPr>
-          <w:t xml:space="preserve">correlation </w:t>
-        </w:r>
-        <w:r>
-          <w:rPr>
-            <w:lang w:val="en-US"/>
-          </w:rPr>
-          <w:t>estimat</w:t>
-        </w:r>
-      </w:ins>
-      <w:ins w:id="36" w:author="Peterson, Ryan" w:date="2023-03-03T14:15:00Z">
-        <w:r>
-          <w:rPr>
-            <w:lang w:val="en-US"/>
-          </w:rPr>
-          <w:t>e (</w:t>
-        </w:r>
-      </w:ins>
-      <w:ins w:id="37" w:author="Peterson, Ryan" w:date="2023-03-03T14:22:00Z">
-        <w:r>
-          <w:rPr>
-            <w:lang w:val="en-US"/>
-          </w:rPr>
-          <w:t>SE=</w:t>
-        </w:r>
-      </w:ins>
-      <w:ins w:id="38" w:author="Peterson, Ryan" w:date="2023-03-03T14:15:00Z">
-        <w:r>
-          <w:rPr>
-            <w:lang w:val="en-US"/>
-          </w:rPr>
-          <w:t>0.</w:t>
-        </w:r>
-        <w:r>
-          <w:rPr>
-            <w:lang w:val="en-US"/>
-          </w:rPr>
-          <w:t>224</w:t>
-        </w:r>
-        <w:r>
-          <w:rPr>
-            <w:lang w:val="en-US"/>
-          </w:rPr>
-          <w:t>)</w:t>
-        </w:r>
-        <w:r>
-          <w:rPr>
-            <w:lang w:val="en-US"/>
-          </w:rPr>
-          <w:t xml:space="preserve">, </w:t>
-        </w:r>
-      </w:ins>
-      <w:ins w:id="39" w:author="Peterson, Ryan" w:date="2023-03-03T14:16:00Z">
-        <w:r>
-          <w:rPr>
-            <w:lang w:val="en-US"/>
-          </w:rPr>
-          <w:t xml:space="preserve">r_q20 </w:t>
-        </w:r>
-        <w:r>
-          <w:rPr>
-            <w:lang w:val="en-US"/>
-          </w:rPr>
-          <w:t>yielded 25% higher SE</w:t>
-        </w:r>
-        <w:r>
-          <w:rPr>
-            <w:lang w:val="en-US"/>
-          </w:rPr>
-          <w:t xml:space="preserve">, </w:t>
-        </w:r>
-      </w:ins>
-      <w:ins w:id="40" w:author="Peterson, Ryan" w:date="2023-03-03T14:15:00Z">
-        <w:r>
-          <w:rPr>
-            <w:lang w:val="en-US"/>
-          </w:rPr>
-          <w:t>Student’s two-sample t-test had 32%</w:t>
-        </w:r>
-      </w:ins>
-      <w:ins w:id="41" w:author="Peterson, Ryan" w:date="2023-03-03T14:16:00Z">
-        <w:r>
-          <w:rPr>
-            <w:lang w:val="en-US"/>
-          </w:rPr>
-          <w:t xml:space="preserve"> higher SE, </w:t>
-        </w:r>
-      </w:ins>
-      <w:ins w:id="42" w:author="Peterson, Ryan" w:date="2023-03-03T14:17:00Z">
-        <w:r>
-          <w:rPr>
-            <w:lang w:val="en-US"/>
-          </w:rPr>
-          <w:t xml:space="preserve">and the maximally conservative approach had </w:t>
-        </w:r>
-        <w:r>
-          <w:rPr>
-            <w:lang w:val="en-US"/>
-          </w:rPr>
-          <w:t xml:space="preserve">83% higher SE. </w:t>
-        </w:r>
-      </w:ins>
-      <w:commentRangeEnd w:id="34"/>
-      <w:ins w:id="43" w:author="Peterson, Ryan" w:date="2023-03-03T14:18:00Z">
-        <w:r>
-          <w:rPr>
-            <w:rStyle w:val="CommentReference"/>
-          </w:rPr>
-          <w:commentReference w:id="34"/>
-        </w:r>
-      </w:ins>
+      <w:r>
+        <w:rPr>
+          <w:lang w:val="en-US"/>
+        </w:rPr>
+        <w:t xml:space="preserve">hypothesis testing </w:t>
+      </w:r>
+      <w:r>
+        <w:rPr>
+          <w:lang w:val="en-US"/>
+        </w:rPr>
+        <w:t xml:space="preserve">conclusions between the </w:t>
+      </w:r>
+      <w:r>
+        <w:rPr>
+          <w:lang w:val="en-US"/>
+        </w:rPr>
+        <w:t xml:space="preserve">Bayesian approach and the </w:t>
+      </w:r>
+      <w:r>
+        <w:rPr>
+          <w:lang w:val="en-US"/>
+        </w:rPr>
+        <w:t>latter approaches highlights the difference in power between our proposed method methods.</w:t>
+      </w:r>
+      <w:r>
+        <w:rPr>
+          <w:lang w:val="en-US"/>
+        </w:rPr>
+        <w:t xml:space="preserve"> </w:t>
+      </w:r>
+      <w:r>
+        <w:rPr>
+          <w:lang w:val="en-US"/>
+        </w:rPr>
+        <w:t>Comparing standard error (SE) estimates to that of the Bayesian approach, the 20</w:t>
+      </w:r>
+      <w:r>
+        <w:rPr>
+          <w:vertAlign w:val="superscript"/>
+          <w:lang w:val="en-US"/>
+        </w:rPr>
+        <w:t>th</w:t>
+      </w:r>
+      <w:r>
+        <w:rPr>
+          <w:lang w:val="en-US"/>
+        </w:rPr>
+        <w:t xml:space="preserve"> quantile estimator approach yielded 25% higher SE, Student’s two-sample </w:t>
+      </w:r>
+      <w:r>
+        <w:rPr>
+          <w:i/>
+          <w:iCs/>
+          <w:lang w:val="en-US"/>
+        </w:rPr>
+        <w:t>t</w:t>
+      </w:r>
+      <w:r>
+        <w:rPr>
+          <w:lang w:val="en-US"/>
+        </w:rPr>
+        <w:t>-test yielded 32% higher SE, and the maximally conservative approach yielded 83% higher SE.</w:t>
+      </w:r>
     </w:p>
     <w:p>
       <w:pPr>
@@ -11570,88 +11429,89 @@
         </w:rPr>
         <w:t xml:space="preserve">Using the Bayesian estimator of correlation, we would infer a 95% CI of (-0.974, -0.098) and conclude a significant </w:t>
       </w:r>
-      <w:ins w:id="44" w:author="Peterson, Ryan" w:date="2023-03-03T14:23:00Z">
-        <w:r>
-          <w:rPr>
-            <w:lang w:val="en-US"/>
-          </w:rPr>
-          <w:t>(p</w:t>
-        </w:r>
-        <w:r>
-          <w:rPr>
-            <w:lang w:val="en-US"/>
-          </w:rPr>
-          <w:t>=0.018</w:t>
-        </w:r>
-        <w:r>
-          <w:rPr>
-            <w:lang w:val="en-US"/>
-          </w:rPr>
-          <w:t xml:space="preserve">) </w:t>
-        </w:r>
-      </w:ins>
+      <w:r>
+        <w:rPr>
+          <w:lang w:val="en-US"/>
+        </w:rPr>
+        <w:t>(p</w:t>
+      </w:r>
+      <w:r>
+        <w:rPr>
+          <w:lang w:val="en-US"/>
+        </w:rPr>
+        <w:t>=0.018</w:t>
+      </w:r>
+      <w:r>
+        <w:rPr>
+          <w:lang w:val="en-US"/>
+        </w:rPr>
+        <w:t xml:space="preserve">) </w:t>
+      </w:r>
       <w:r>
         <w:rPr>
           <w:lang w:val="en-US"/>
         </w:rPr>
         <w:t>change between timepoints</w:t>
       </w:r>
-      <w:ins w:id="45" w:author="Peterson, Ryan" w:date="2023-03-03T14:23:00Z">
-        <w:r>
-          <w:rPr>
-            <w:lang w:val="en-US"/>
-          </w:rPr>
-          <w:t xml:space="preserve"> in the control group</w:t>
-        </w:r>
-      </w:ins>
+      <w:r>
+        <w:rPr>
+          <w:lang w:val="en-US"/>
+        </w:rPr>
+        <w:t xml:space="preserve"> in the control group</w:t>
+      </w:r>
       <w:r>
         <w:rPr>
           <w:lang w:val="en-US"/>
         </w:rPr>
         <w:t xml:space="preserve">. We would reach the same </w:t>
       </w:r>
-      <w:ins w:id="46" w:author="Peterson, Ryan" w:date="2023-03-03T14:23:00Z">
-        <w:r>
-          <w:rPr>
-            <w:lang w:val="en-US"/>
-          </w:rPr>
-          <w:t xml:space="preserve">hypothesis testing </w:t>
-        </w:r>
-      </w:ins>
+      <w:r>
+        <w:rPr>
+          <w:lang w:val="en-US"/>
+        </w:rPr>
+        <w:t xml:space="preserve">hypothesis testing </w:t>
+      </w:r>
       <w:r>
         <w:rPr>
           <w:lang w:val="en-US"/>
         </w:rPr>
         <w:t>conclusion with all the candidate methods except the maximally conservative approach, which yielded a 95% CI of (-1.164, 0.091</w:t>
       </w:r>
-      <w:ins w:id="47" w:author="Peterson, Ryan" w:date="2023-03-03T14:23:00Z">
-        <w:r>
-          <w:rPr>
-            <w:lang w:val="en-US"/>
-          </w:rPr>
-          <w:t>; p=0.097)</w:t>
-        </w:r>
-      </w:ins>
-      <w:del w:id="48" w:author="Peterson, Ryan" w:date="2023-03-03T14:23:00Z">
-        <w:r>
-          <w:rPr>
-            <w:lang w:val="en-US"/>
-          </w:rPr>
-          <w:delText>)</w:delText>
-        </w:r>
-      </w:del>
+      <w:r>
+        <w:rPr>
+          <w:lang w:val="en-US"/>
+        </w:rPr>
+        <w:t>) and a p-value of 0</w:t>
+      </w:r>
+      <w:r>
+        <w:rPr>
+          <w:lang w:val="en-US"/>
+        </w:rPr>
+        <w:t>.097</w:t>
+      </w:r>
       <w:r>
         <w:rPr>
           <w:lang w:val="en-US"/>
         </w:rPr>
         <w:t xml:space="preserve">. </w:t>
       </w:r>
-      <w:commentRangeStart w:id="49"/>
-      <w:r>
-        <w:rPr>
-          <w:lang w:val="en-US"/>
-        </w:rPr>
-        <w:t xml:space="preserve">Student’s </w:t>
+      <w:r>
+        <w:rPr>
+          <w:lang w:val="en-US"/>
+        </w:rPr>
+        <w:t xml:space="preserve">Comparing </w:t>
+      </w:r>
+      <w:r>
+        <w:rPr>
+          <w:lang w:val="en-US"/>
+        </w:rPr>
+        <w:t>SE</w:t>
+      </w:r>
+      <w:r>
+        <w:rPr>
+          <w:lang w:val="en-US"/>
+        </w:rPr>
+        <w:t xml:space="preserve"> estimates to that of the Bayesian approach, Student’s two-sample </w:t>
       </w:r>
       <w:r>
         <w:rPr>
@@ -11665,14 +11525,56 @@
         <w:rPr>
           <w:lang w:val="en-US"/>
         </w:rPr>
-        <w:t>-test yielded a 95% CI of (-0.988, -0.085) and the same conclusion as the test based on the Bayesian estimator of correlation, albeit with less precision (i.e., a wider confidence interval).</w:t>
-      </w:r>
-      <w:commentRangeEnd w:id="49"/>
-      <w:r>
-        <w:rPr>
-          <w:rStyle w:val="CommentReference"/>
-        </w:rPr>
-        <w:commentReference w:id="49"/>
+        <w:t>-test yielded 3% higher SE</w:t>
+      </w:r>
+      <w:r>
+        <w:rPr>
+          <w:lang w:val="en-US"/>
+        </w:rPr>
+        <w:t xml:space="preserve">, </w:t>
+      </w:r>
+      <w:r>
+        <w:rPr>
+          <w:lang w:val="en-US"/>
+        </w:rPr>
+        <w:t>the 20</w:t>
+      </w:r>
+      <w:r>
+        <w:rPr>
+          <w:vertAlign w:val="superscript"/>
+          <w:lang w:val="en-US"/>
+        </w:rPr>
+        <w:t>th</w:t>
+      </w:r>
+      <w:r>
+        <w:rPr>
+          <w:lang w:val="en-US"/>
+        </w:rPr>
+        <w:t xml:space="preserve"> quantile estimator approach yielded </w:t>
+      </w:r>
+      <w:r>
+        <w:rPr>
+          <w:lang w:val="en-US"/>
+        </w:rPr>
+        <w:t>1</w:t>
+      </w:r>
+      <w:r>
+        <w:rPr>
+          <w:lang w:val="en-US"/>
+        </w:rPr>
+        <w:t xml:space="preserve">5% higher SE, and the maximally conservative approach yielded </w:t>
+      </w:r>
+      <w:r>
+        <w:rPr>
+          <w:lang w:val="en-US"/>
+        </w:rPr>
+        <w:t>4</w:t>
+      </w:r>
+      <w:r>
+        <w:rPr>
+          <w:lang w:val="en-US"/>
+        </w:rPr>
+        <w:t>3% higher SE.</w:t>
       </w:r>
     </w:p>
     <w:p>
@@ -11697,24 +11599,29 @@
         <w:rPr>
           <w:lang w:val="en-US"/>
         </w:rPr>
-        <w:t xml:space="preserve">In this work, we described the challenge of testing the equality of means in unmatched data and identified </w:t>
-      </w:r>
-      <w:ins w:id="50" w:author="Peterson, Ryan" w:date="2023-03-03T15:45:00Z">
-        <w:r>
-          <w:rPr>
-            <w:lang w:val="en-US"/>
-          </w:rPr>
-          <w:t xml:space="preserve">currently </w:t>
-        </w:r>
-      </w:ins>
+        <w:t xml:space="preserve">In this work, we described the challenge of testing the equality of means in unmatched </w:t>
+      </w:r>
+      <w:r>
+        <w:rPr>
+          <w:lang w:val="en-US"/>
+        </w:rPr>
+        <w:lastRenderedPageBreak/>
+        <w:t xml:space="preserve">data and identified </w:t>
+      </w:r>
+      <w:r>
+        <w:rPr>
+          <w:lang w:val="en-US"/>
+        </w:rPr>
+        <w:t xml:space="preserve">currently </w:t>
+      </w:r>
       <w:r>
         <w:rPr>
           <w:lang w:val="en-US"/>
         </w:rPr>
         <w:t xml:space="preserve">available methods for doing so, </w:t>
       </w:r>
-      <w:commentRangeStart w:id="51"/>
-      <w:commentRangeStart w:id="52"/>
+      <w:commentRangeStart w:id="19"/>
+      <w:commentRangeStart w:id="20"/>
       <w:r>
         <w:rPr>
           <w:lang w:val="en-US"/>
@@ -11733,28 +11640,21 @@
         <w:rPr>
           <w:lang w:val="en-US"/>
         </w:rPr>
-        <w:t xml:space="preserve">-test and </w:t>
-      </w:r>
-      <w:r>
-        <w:rPr>
-          <w:lang w:val="en-US"/>
-        </w:rPr>
-        <w:lastRenderedPageBreak/>
-        <w:t>a maximally conservative test</w:t>
-      </w:r>
-      <w:commentRangeEnd w:id="51"/>
+        <w:t>-test and a maximally conservative test</w:t>
+      </w:r>
+      <w:commentRangeEnd w:id="19"/>
       <w:r>
         <w:rPr>
           <w:rStyle w:val="CommentReference"/>
         </w:rPr>
-        <w:commentReference w:id="51"/>
-      </w:r>
-      <w:commentRangeEnd w:id="52"/>
+        <w:commentReference w:id="19"/>
+      </w:r>
+      <w:commentRangeEnd w:id="20"/>
       <w:r>
         <w:rPr>
           <w:rStyle w:val="CommentReference"/>
         </w:rPr>
-        <w:commentReference w:id="52"/>
+        <w:commentReference w:id="20"/>
       </w:r>
       <w:r>
         <w:rPr>
@@ -11837,8 +11737,9 @@
           <w:lang w:val="en-US"/>
         </w:rPr>
       </w:pPr>
-      <w:commentRangeStart w:id="53"/>
-      <w:commentRangeStart w:id="54"/>
+      <w:commentRangeStart w:id="21"/>
+      <w:commentRangeStart w:id="22"/>
+      <w:commentRangeStart w:id="23"/>
       <w:r>
         <w:rPr>
           <w:lang w:val="en-US"/>
@@ -11859,38 +11760,24 @@
         </w:rPr>
         <w:t>-test based on either the Bayesian estimator or the EM algorithm estimator of correlation offered consistent</w:t>
       </w:r>
-      <w:ins w:id="55" w:author="Peterson, Ryan" w:date="2023-03-03T15:48:00Z">
-        <w:r>
-          <w:rPr>
-            <w:lang w:val="en-US"/>
-          </w:rPr>
-          <w:t>ly close</w:t>
-        </w:r>
-      </w:ins>
-      <w:ins w:id="56" w:author="Peterson, Ryan" w:date="2023-03-03T15:52:00Z">
-        <w:r>
-          <w:rPr>
-            <w:lang w:val="en-US"/>
-          </w:rPr>
-          <w:t>st</w:t>
-        </w:r>
-      </w:ins>
-      <w:ins w:id="57" w:author="Peterson, Ryan" w:date="2023-03-03T15:48:00Z">
-        <w:r>
-          <w:rPr>
-            <w:lang w:val="en-US"/>
-          </w:rPr>
-          <w:t xml:space="preserve">-to-nominal </w:t>
-        </w:r>
-      </w:ins>
-      <w:del w:id="58" w:author="Peterson, Ryan" w:date="2023-03-03T15:48:00Z">
-        <w:r>
-          <w:rPr>
-            <w:lang w:val="en-US"/>
-          </w:rPr>
-          <w:delText xml:space="preserve"> </w:delText>
-        </w:r>
-      </w:del>
+      <w:r>
+        <w:rPr>
+          <w:lang w:val="en-US"/>
+        </w:rPr>
+        <w:t>ly close</w:t>
+      </w:r>
+      <w:r>
+        <w:rPr>
+          <w:lang w:val="en-US"/>
+        </w:rPr>
+        <w:t>st</w:t>
+      </w:r>
+      <w:r>
+        <w:rPr>
+          <w:lang w:val="en-US"/>
+        </w:rPr>
+        <w:t xml:space="preserve">-to-nominal </w:t>
+      </w:r>
       <w:r>
         <w:rPr>
           <w:lang w:val="en-US"/>
@@ -11903,109 +11790,82 @@
         </w:rPr>
         <w:t xml:space="preserve"> error control across all values of correlation</w:t>
       </w:r>
-      <w:commentRangeEnd w:id="53"/>
+      <w:commentRangeEnd w:id="21"/>
       <w:r>
         <w:rPr>
           <w:rStyle w:val="CommentReference"/>
         </w:rPr>
-        <w:commentReference w:id="53"/>
-      </w:r>
-      <w:commentRangeEnd w:id="54"/>
+        <w:commentReference w:id="21"/>
+      </w:r>
+      <w:commentRangeEnd w:id="22"/>
       <w:r>
         <w:rPr>
           <w:rStyle w:val="CommentReference"/>
         </w:rPr>
-        <w:commentReference w:id="54"/>
-      </w:r>
-      <w:ins w:id="59" w:author="Peterson, Ryan" w:date="2023-03-03T15:52:00Z">
-        <w:r>
-          <w:rPr>
-            <w:lang w:val="en-US"/>
-          </w:rPr>
-          <w:t>, although</w:t>
-        </w:r>
-        <w:r>
-          <w:rPr>
-            <w:lang w:val="en-US"/>
-          </w:rPr>
-          <w:t xml:space="preserve"> the 20</w:t>
-        </w:r>
-        <w:r>
-          <w:rPr>
-            <w:vertAlign w:val="superscript"/>
-            <w:lang w:val="en-US"/>
-            <w:rPrChange w:id="60" w:author="Peterson, Ryan" w:date="2023-03-03T15:52:00Z">
-              <w:rPr>
-                <w:lang w:val="en-US"/>
-              </w:rPr>
-            </w:rPrChange>
-          </w:rPr>
-          <w:t>th</w:t>
-        </w:r>
-        <w:r>
-          <w:rPr>
-            <w:lang w:val="en-US"/>
-          </w:rPr>
-          <w:t xml:space="preserve"> quantile estimator yielded </w:t>
-        </w:r>
-        <w:r>
-          <w:rPr>
-            <w:lang w:val="en-US"/>
-          </w:rPr>
-          <w:t xml:space="preserve">consistently </w:t>
-        </w:r>
-        <w:r>
-          <w:rPr>
-            <w:i/>
-            <w:iCs/>
-            <w:lang w:val="en-US"/>
-            <w:rPrChange w:id="61" w:author="Peterson, Ryan" w:date="2023-03-03T15:52:00Z">
-              <w:rPr>
-                <w:lang w:val="en-US"/>
-              </w:rPr>
-            </w:rPrChange>
-          </w:rPr>
-          <w:t>under</w:t>
-        </w:r>
-        <w:r>
-          <w:rPr>
-            <w:lang w:val="en-US"/>
-          </w:rPr>
-          <w:t xml:space="preserve"> nominal</w:t>
-        </w:r>
-      </w:ins>
-      <w:ins w:id="62" w:author="Peterson, Ryan" w:date="2023-03-03T15:53:00Z">
-        <w:r>
-          <w:rPr>
-            <w:lang w:val="en-US"/>
-          </w:rPr>
-          <w:t xml:space="preserve"> Type I error control</w:t>
-        </w:r>
-      </w:ins>
-      <w:ins w:id="63" w:author="Peterson, Ryan" w:date="2023-03-03T15:54:00Z">
-        <w:r>
-          <w:rPr>
-            <w:lang w:val="en-US"/>
-          </w:rPr>
-          <w:t xml:space="preserve">, while being much more powerful than </w:t>
-        </w:r>
-      </w:ins>
-      <w:ins w:id="64" w:author="Peterson, Ryan" w:date="2023-03-03T15:53:00Z">
-        <w:r>
-          <w:rPr>
-            <w:lang w:val="en-US"/>
-          </w:rPr>
-          <w:t>the maximally conservative estimator</w:t>
-        </w:r>
-      </w:ins>
-      <w:ins w:id="65" w:author="Peterson, Ryan" w:date="2023-03-03T15:52:00Z">
-        <w:r>
-          <w:rPr>
-            <w:lang w:val="en-US"/>
-          </w:rPr>
-          <w:t>)</w:t>
-        </w:r>
-      </w:ins>
+        <w:commentReference w:id="22"/>
+      </w:r>
+      <w:commentRangeEnd w:id="23"/>
+      <w:r>
+        <w:rPr>
+          <w:rStyle w:val="CommentReference"/>
+        </w:rPr>
+        <w:commentReference w:id="23"/>
+      </w:r>
+      <w:r>
+        <w:rPr>
+          <w:lang w:val="en-US"/>
+        </w:rPr>
+        <w:t>, although</w:t>
+      </w:r>
+      <w:r>
+        <w:rPr>
+          <w:lang w:val="en-US"/>
+        </w:rPr>
+        <w:t xml:space="preserve"> the 20</w:t>
+      </w:r>
+      <w:r>
+        <w:rPr>
+          <w:vertAlign w:val="superscript"/>
+          <w:lang w:val="en-US"/>
+        </w:rPr>
+        <w:t>th</w:t>
+      </w:r>
+      <w:r>
+        <w:rPr>
+          <w:lang w:val="en-US"/>
+        </w:rPr>
+        <w:t xml:space="preserve"> quantile estimator yielded </w:t>
+      </w:r>
+      <w:r>
+        <w:rPr>
+          <w:lang w:val="en-US"/>
+        </w:rPr>
+        <w:t xml:space="preserve">consistently </w:t>
+      </w:r>
+      <w:r>
+        <w:rPr>
+          <w:lang w:val="en-US"/>
+        </w:rPr>
+        <w:t>under</w:t>
+      </w:r>
+      <w:r>
+        <w:rPr>
+          <w:lang w:val="en-US"/>
+        </w:rPr>
+        <w:t xml:space="preserve"> nominal</w:t>
+      </w:r>
+      <w:r>
+        <w:rPr>
+          <w:lang w:val="en-US"/>
+        </w:rPr>
+        <w:t xml:space="preserve"> Type I error control</w:t>
+      </w:r>
+      <w:r>
+        <w:rPr>
+          <w:lang w:val="en-US"/>
+        </w:rPr>
+        <w:t>, while being much more powerful than the maximally conservative estimator</w:t>
+      </w:r>
       <w:r>
         <w:rPr>
           <w:lang w:val="en-US"/>
@@ -12038,22 +11898,26 @@
         </w:rPr>
         <w:t xml:space="preserve">Our simulation study also demonstrated that the Pearson correlation of matched samples yields a </w:t>
       </w:r>
-      <w:ins w:id="66" w:author="Peterson, Ryan" w:date="2023-03-03T15:56:00Z">
-        <w:r>
-          <w:rPr>
-            <w:lang w:val="en-US"/>
-          </w:rPr>
-          <w:t>modi</w:t>
-        </w:r>
-      </w:ins>
-      <w:ins w:id="67" w:author="Peterson, Ryan" w:date="2023-03-03T15:57:00Z">
-        <w:r>
-          <w:rPr>
-            <w:lang w:val="en-US"/>
-          </w:rPr>
-          <w:t>fied t-</w:t>
-        </w:r>
-      </w:ins>
+      <w:r>
+        <w:rPr>
+          <w:lang w:val="en-US"/>
+        </w:rPr>
+        <w:t xml:space="preserve">modified </w:t>
+      </w:r>
+      <w:r>
+        <w:rPr>
+          <w:i/>
+          <w:iCs/>
+          <w:lang w:val="en-US"/>
+        </w:rPr>
+        <w:t>t</w:t>
+      </w:r>
+      <w:r>
+        <w:rPr>
+          <w:lang w:val="en-US"/>
+        </w:rPr>
+        <w:t>-</w:t>
+      </w:r>
       <w:r>
         <w:rPr>
           <w:lang w:val="en-US"/>
@@ -12072,14 +11936,12 @@
         </w:rPr>
         <w:t xml:space="preserve"> error </w:t>
       </w:r>
-      <w:ins w:id="68" w:author="Peterson, Ryan" w:date="2023-03-03T15:57:00Z">
-        <w:r>
-          <w:rPr>
-            <w:lang w:val="en-US"/>
-          </w:rPr>
-          <w:t xml:space="preserve"> rate </w:t>
-        </w:r>
-      </w:ins>
+      <w:r>
+        <w:rPr>
+          <w:lang w:val="en-US"/>
+        </w:rPr>
+        <w:t xml:space="preserve">rate </w:t>
+      </w:r>
       <w:r>
         <w:rPr>
           <w:lang w:val="en-US"/>
@@ -12096,42 +11958,26 @@
         <w:rPr>
           <w:lang w:val="en-US"/>
         </w:rPr>
-        <w:t xml:space="preserve"> error was persistent in datasets where the number of matched samples was less than 25. These results suggest </w:t>
-      </w:r>
-      <w:del w:id="69" w:author="Peterson, Ryan" w:date="2023-03-03T15:57:00Z">
-        <w:r>
-          <w:rPr>
-            <w:lang w:val="en-US"/>
-          </w:rPr>
-          <w:delText xml:space="preserve">generally avoiding the Pearson correlation estimator, and </w:delText>
-        </w:r>
-      </w:del>
-      <w:r>
-        <w:rPr>
-          <w:lang w:val="en-US"/>
-        </w:rPr>
-        <w:t xml:space="preserve">instead </w:t>
+        <w:t xml:space="preserve"> error</w:t>
+      </w:r>
+      <w:r>
+        <w:rPr>
+          <w:lang w:val="en-US"/>
+        </w:rPr>
+        <w:t xml:space="preserve"> rate</w:t>
+      </w:r>
+      <w:r>
+        <w:rPr>
+          <w:lang w:val="en-US"/>
+        </w:rPr>
+        <w:t xml:space="preserve"> was persistent in datasets where the number of matched samples was less than </w:t>
       </w:r>
       <w:r>
         <w:rPr>
           <w:lang w:val="en-US"/>
         </w:rPr>
         <w:lastRenderedPageBreak/>
-        <w:t>using either the quantile estimator or the Bayesian estimator</w:t>
-      </w:r>
-      <w:del w:id="70" w:author="Peterson, Ryan" w:date="2023-03-03T15:57:00Z">
-        <w:r>
-          <w:rPr>
-            <w:lang w:val="en-US"/>
-          </w:rPr>
-          <w:delText>,</w:delText>
-        </w:r>
-      </w:del>
-      <w:r>
-        <w:rPr>
-          <w:lang w:val="en-US"/>
-        </w:rPr>
-        <w:t xml:space="preserve"> when dealing with partially matched data. This is particularly relevant, since the first choice of an estimator for partially matched data may be the Pearson correlation, absent other intuition.</w:t>
+        <w:t>25. These results suggest instead using either the quantile estimator or the Bayesian estimator when dealing with partially matched data. This is particularly relevant, since the first choice of an estimator for partially matched data may be the Pearson correlation, absent other intuition.</w:t>
       </w:r>
     </w:p>
     <w:p>
@@ -12556,20 +12402,18 @@
         </w:rPr>
         <w:t xml:space="preserve">Based on the results of our simulation study, we make the following recommendations for testing the equality of means in partially matched data. First, when </w:t>
       </w:r>
-      <w:ins w:id="71" w:author="Peterson, Ryan" w:date="2023-03-03T15:58:00Z">
-        <w:r>
-          <w:rPr>
-            <w:lang w:val="en-US"/>
-          </w:rPr>
-          <w:t xml:space="preserve">controlling </w:t>
-        </w:r>
-        <w:r>
-          <w:rPr>
-            <w:lang w:val="en-US"/>
-          </w:rPr>
-          <w:t xml:space="preserve">the </w:t>
-        </w:r>
-      </w:ins>
+      <w:r>
+        <w:rPr>
+          <w:lang w:val="en-US"/>
+        </w:rPr>
+        <w:t xml:space="preserve">controlling </w:t>
+      </w:r>
+      <w:r>
+        <w:rPr>
+          <w:lang w:val="en-US"/>
+        </w:rPr>
+        <w:t xml:space="preserve">the </w:t>
+      </w:r>
       <w:r>
         <w:rPr>
           <w:lang w:val="en-US"/>
@@ -12588,14 +12432,12 @@
         </w:rPr>
         <w:t xml:space="preserve">I error </w:t>
       </w:r>
-      <w:ins w:id="72" w:author="Peterson, Ryan" w:date="2023-03-03T15:58:00Z">
-        <w:r>
-          <w:rPr>
-            <w:lang w:val="en-US"/>
-          </w:rPr>
-          <w:t xml:space="preserve">rate </w:t>
-        </w:r>
-      </w:ins>
+      <w:r>
+        <w:rPr>
+          <w:lang w:val="en-US"/>
+        </w:rPr>
+        <w:t xml:space="preserve">rate </w:t>
+      </w:r>
       <w:r>
         <w:rPr>
           <w:lang w:val="en-US"/>
@@ -12665,43 +12507,26 @@
         <w:rPr>
           <w:lang w:val="en-US"/>
         </w:rPr>
-        <w:t>-test based on the EM algorithm estimator offers a well</w:t>
-      </w:r>
-      <w:ins w:id="73" w:author="Peterson, Ryan" w:date="2023-03-03T15:59:00Z">
-        <w:r>
-          <w:rPr>
-            <w:lang w:val="en-US"/>
-          </w:rPr>
-          <w:t>-</w:t>
-        </w:r>
-      </w:ins>
-      <w:del w:id="74" w:author="Peterson, Ryan" w:date="2023-03-03T15:59:00Z">
-        <w:r>
-          <w:rPr>
-            <w:lang w:val="en-US"/>
-          </w:rPr>
-          <w:delText xml:space="preserve"> </w:delText>
-        </w:r>
-      </w:del>
-      <w:r>
-        <w:rPr>
-          <w:lang w:val="en-US"/>
-        </w:rPr>
-        <w:t xml:space="preserve">powered test with generally </w:t>
-      </w:r>
-      <w:commentRangeStart w:id="75"/>
-      <w:r>
-        <w:rPr>
-          <w:lang w:val="en-US"/>
-        </w:rPr>
-        <w:t xml:space="preserve">consistent </w:t>
-      </w:r>
-      <w:commentRangeEnd w:id="75"/>
-      <w:r>
-        <w:rPr>
-          <w:rStyle w:val="CommentReference"/>
-        </w:rPr>
-        <w:commentReference w:id="75"/>
+        <w:t xml:space="preserve">-test based on the EM algorithm estimator offers a </w:t>
+      </w:r>
+      <w:r>
+        <w:rPr>
+          <w:lang w:val="en-US"/>
+        </w:rPr>
+        <w:lastRenderedPageBreak/>
+        <w:t>well</w:t>
+      </w:r>
+      <w:r>
+        <w:rPr>
+          <w:lang w:val="en-US"/>
+        </w:rPr>
+        <w:t>-</w:t>
+      </w:r>
+      <w:r>
+        <w:rPr>
+          <w:lang w:val="en-US"/>
+        </w:rPr>
+        <w:t xml:space="preserve">powered test with generally consistent </w:t>
       </w:r>
       <w:r>
         <w:rPr>
@@ -12713,14 +12538,31 @@
         <w:rPr>
           <w:lang w:val="en-US"/>
         </w:rPr>
-        <w:t xml:space="preserve"> error control (albeit slightly </w:t>
-      </w:r>
-      <w:r>
-        <w:rPr>
-          <w:lang w:val="en-US"/>
-        </w:rPr>
-        <w:lastRenderedPageBreak/>
-        <w:t xml:space="preserve">inflated). The modified </w:t>
+        <w:t xml:space="preserve"> error</w:t>
+      </w:r>
+      <w:r>
+        <w:rPr>
+          <w:lang w:val="en-US"/>
+        </w:rPr>
+        <w:t xml:space="preserve"> rate</w:t>
+      </w:r>
+      <w:r>
+        <w:rPr>
+          <w:lang w:val="en-US"/>
+        </w:rPr>
+        <w:t xml:space="preserve"> control</w:t>
+      </w:r>
+      <w:r>
+        <w:rPr>
+          <w:lang w:val="en-US"/>
+        </w:rPr>
+        <w:t xml:space="preserve"> across differing values of correlation</w:t>
+      </w:r>
+      <w:r>
+        <w:rPr>
+          <w:lang w:val="en-US"/>
+        </w:rPr>
+        <w:t xml:space="preserve"> (albeit slightly inflated). The modified </w:t>
       </w:r>
       <w:r>
         <w:rPr>
@@ -12766,25 +12608,128 @@
         </w:rPr>
         <w:t xml:space="preserve"> </w:t>
       </w:r>
-      <w:commentRangeStart w:id="76"/>
-      <w:r>
-        <w:rPr>
-          <w:lang w:val="en-US"/>
-        </w:rPr>
-        <w:t>Both the EM algorithm estimator and the Bayesian estimator will converge towards unbiasedness as the number of matched samples grows large.</w:t>
-      </w:r>
-      <w:commentRangeEnd w:id="76"/>
+      <w:r>
+        <w:rPr>
+          <w:lang w:val="en-US"/>
+        </w:rPr>
+        <w:t>All</w:t>
+      </w:r>
+      <w:r>
+        <w:rPr>
+          <w:lang w:val="en-US"/>
+        </w:rPr>
+        <w:t xml:space="preserve"> estimator</w:t>
+      </w:r>
+      <w:r>
+        <w:rPr>
+          <w:lang w:val="en-US"/>
+        </w:rPr>
+        <w:t>s except the maximally conservative approach</w:t>
+      </w:r>
+      <w:r>
+        <w:rPr>
+          <w:lang w:val="en-US"/>
+        </w:rPr>
+        <w:t xml:space="preserve"> will converge towards unbiasedness as the number of matched samples grows large.</w:t>
+      </w:r>
+      <w:r>
+        <w:rPr>
+          <w:lang w:val="en-US"/>
+        </w:rPr>
+        <w:t xml:space="preserve"> Lastly, when applying these methods to ordinal outcomes data, we expect a greater degree of Type</w:t>
+      </w:r>
+      <w:r>
+        <w:rPr>
+          <w:lang w:val="en-US"/>
+        </w:rPr>
+        <w:t xml:space="preserve"> </w:t>
+      </w:r>
+      <w:r>
+        <w:rPr>
+          <w:lang w:val="en-US"/>
+        </w:rPr>
+        <w:t xml:space="preserve">I error </w:t>
+      </w:r>
+      <w:r>
+        <w:rPr>
+          <w:lang w:val="en-US"/>
+        </w:rPr>
+        <w:t xml:space="preserve">rate </w:t>
+      </w:r>
+      <w:r>
+        <w:rPr>
+          <w:lang w:val="en-US"/>
+        </w:rPr>
+        <w:t>inflation, although the three previously mentioned tests stabilize</w:t>
+      </w:r>
+      <w:r>
+        <w:rPr>
+          <w:lang w:val="en-US"/>
+        </w:rPr>
+        <w:t xml:space="preserve"> to reasonable Type I error </w:t>
+      </w:r>
+      <w:r>
+        <w:rPr>
+          <w:lang w:val="en-US"/>
+        </w:rPr>
+        <w:t xml:space="preserve">rate </w:t>
+      </w:r>
+      <w:r>
+        <w:rPr>
+          <w:lang w:val="en-US"/>
+        </w:rPr>
+        <w:t xml:space="preserve">once the number of matched samples is </w:t>
+      </w:r>
+      <w:r>
+        <w:rPr>
+          <w:lang w:val="en-US"/>
+        </w:rPr>
+        <w:t>larger than</w:t>
+      </w:r>
+      <w:r>
+        <w:rPr>
+          <w:lang w:val="en-US"/>
+        </w:rPr>
+        <w:t xml:space="preserve"> ten.</w:t>
+      </w:r>
+      <w:r>
+        <w:rPr>
+          <w:lang w:val="en-US"/>
+        </w:rPr>
+        <w:t xml:space="preserve"> </w:t>
+      </w:r>
+      <w:commentRangeStart w:id="24"/>
+      <w:r>
+        <w:rPr>
+          <w:lang w:val="en-US"/>
+        </w:rPr>
+        <w:t>Practically, and especially in ordinal data settings, we suggest using a method for getting the 20</w:t>
+      </w:r>
+      <w:r>
+        <w:rPr>
+          <w:vertAlign w:val="superscript"/>
+          <w:lang w:val="en-US"/>
+        </w:rPr>
+        <w:t>th</w:t>
+      </w:r>
+      <w:r>
+        <w:rPr>
+          <w:lang w:val="en-US"/>
+        </w:rPr>
+        <w:t xml:space="preserve"> quantile estimate using bootstrapping</w:t>
+      </w:r>
+      <w:r>
+        <w:rPr>
+          <w:lang w:val="en-US"/>
+        </w:rPr>
+        <w:t xml:space="preserve"> rather than the analytical formulation which assumes normality.</w:t>
+      </w:r>
+      <w:commentRangeEnd w:id="24"/>
       <w:r>
         <w:rPr>
           <w:rStyle w:val="CommentReference"/>
         </w:rPr>
-        <w:commentReference w:id="76"/>
-      </w:r>
-      <w:r>
-        <w:rPr>
-          <w:lang w:val="en-US"/>
-        </w:rPr>
-        <w:t xml:space="preserve"> Lastly, when applying these methods to ordinal outcomes data, we expect a greater degree of Type</w:t>
+        <w:commentReference w:id="24"/>
       </w:r>
       <w:r>
         <w:rPr>
@@ -12792,114 +12737,6 @@
         </w:rPr>
         <w:t xml:space="preserve"> </w:t>
       </w:r>
-      <w:r>
-        <w:rPr>
-          <w:lang w:val="en-US"/>
-        </w:rPr>
-        <w:t xml:space="preserve">I error </w:t>
-      </w:r>
-      <w:ins w:id="77" w:author="Peterson, Ryan" w:date="2023-03-03T16:00:00Z">
-        <w:r>
-          <w:rPr>
-            <w:lang w:val="en-US"/>
-          </w:rPr>
-          <w:t xml:space="preserve">rate </w:t>
-        </w:r>
-      </w:ins>
-      <w:r>
-        <w:rPr>
-          <w:lang w:val="en-US"/>
-        </w:rPr>
-        <w:t>inflation, although the three previously mentioned tests stabilize</w:t>
-      </w:r>
-      <w:r>
-        <w:rPr>
-          <w:lang w:val="en-US"/>
-        </w:rPr>
-        <w:t xml:space="preserve"> to reasonable Type I error </w:t>
-      </w:r>
-      <w:ins w:id="78" w:author="Peterson, Ryan" w:date="2023-03-03T16:00:00Z">
-        <w:r>
-          <w:rPr>
-            <w:lang w:val="en-US"/>
-          </w:rPr>
-          <w:t xml:space="preserve">rate </w:t>
-        </w:r>
-      </w:ins>
-      <w:r>
-        <w:rPr>
-          <w:lang w:val="en-US"/>
-        </w:rPr>
-        <w:t xml:space="preserve">once the number of matched samples is </w:t>
-      </w:r>
-      <w:r>
-        <w:rPr>
-          <w:lang w:val="en-US"/>
-        </w:rPr>
-        <w:t>larger than</w:t>
-      </w:r>
-      <w:r>
-        <w:rPr>
-          <w:lang w:val="en-US"/>
-        </w:rPr>
-        <w:t xml:space="preserve"> ten.</w:t>
-      </w:r>
-      <w:ins w:id="79" w:author="Peterson, Ryan" w:date="2023-03-03T16:00:00Z">
-        <w:r>
-          <w:rPr>
-            <w:lang w:val="en-US"/>
-          </w:rPr>
-          <w:t xml:space="preserve"> Practically, </w:t>
-        </w:r>
-      </w:ins>
-      <w:ins w:id="80" w:author="Peterson, Ryan" w:date="2023-03-03T16:01:00Z">
-        <w:r>
-          <w:rPr>
-            <w:lang w:val="en-US"/>
-          </w:rPr>
-          <w:t xml:space="preserve">and especially </w:t>
-        </w:r>
-      </w:ins>
-      <w:ins w:id="81" w:author="Peterson, Ryan" w:date="2023-03-03T16:00:00Z">
-        <w:r>
-          <w:rPr>
-            <w:lang w:val="en-US"/>
-          </w:rPr>
-          <w:t xml:space="preserve">in ordinal data settings, we suggest using a method for </w:t>
-        </w:r>
-      </w:ins>
-      <w:ins w:id="82" w:author="Peterson, Ryan" w:date="2023-03-03T16:01:00Z">
-        <w:r>
-          <w:rPr>
-            <w:lang w:val="en-US"/>
-          </w:rPr>
-          <w:t>getting the 20</w:t>
-        </w:r>
-        <w:r>
-          <w:rPr>
-            <w:vertAlign w:val="superscript"/>
-            <w:lang w:val="en-US"/>
-            <w:rPrChange w:id="83" w:author="Peterson, Ryan" w:date="2023-03-03T16:01:00Z">
-              <w:rPr>
-                <w:lang w:val="en-US"/>
-              </w:rPr>
-            </w:rPrChange>
-          </w:rPr>
-          <w:t>th</w:t>
-        </w:r>
-        <w:r>
-          <w:rPr>
-            <w:lang w:val="en-US"/>
-          </w:rPr>
-          <w:t xml:space="preserve"> quantile estimate using bootstrapping</w:t>
-        </w:r>
-        <w:r>
-          <w:rPr>
-            <w:lang w:val="en-US"/>
-          </w:rPr>
-          <w:t xml:space="preserve"> rather than the analytical formulation which assumes normality. </w:t>
-        </w:r>
-      </w:ins>
     </w:p>
     <w:p>
       <w:pPr>
@@ -12938,22 +12775,12 @@
         </w:rPr>
         <w:t xml:space="preserve"> future work.</w:t>
       </w:r>
-      <w:ins w:id="84" w:author="Peterson, Ryan" w:date="2023-03-03T16:02:00Z">
-        <w:r>
-          <w:rPr>
-            <w:lang w:val="en-US"/>
-          </w:rPr>
-          <w:t xml:space="preserve"> It also may be pertinent to extend some of these methods into multiple repeated measures. </w:t>
-        </w:r>
-      </w:ins>
-    </w:p>
-    <w:p>
-      <w:pPr>
-        <w:pStyle w:val="Newparagraph"/>
-        <w:rPr>
-          <w:lang w:val="en-US"/>
-        </w:rPr>
-      </w:pPr>
+      <w:r>
+        <w:rPr>
+          <w:lang w:val="en-US"/>
+        </w:rPr>
+        <w:t xml:space="preserve"> It also may be pertinent to extend some of these methods into multiple repeated measures. </w:t>
+      </w:r>
     </w:p>
     <w:sdt>
       <w:sdtPr>
@@ -13676,6 +13503,7 @@
                 <w:bCs/>
               </w:rPr>
             </w:pPr>
+            <w:commentRangeStart w:id="25"/>
             <w:r>
               <w:rPr>
                 <w:b/>
@@ -13723,6 +13551,15 @@
                   </a:graphic>
                 </wp:inline>
               </w:drawing>
+            </w:r>
+            <w:commentRangeEnd w:id="25"/>
+            <w:r>
+              <w:rPr>
+                <w:rStyle w:val="CommentReference"/>
+                <w:rFonts w:ascii="Times New Roman" w:eastAsia="Times New Roman" w:hAnsi="Times New Roman" w:cs="Times New Roman"/>
+                <w:lang w:val="en-GB" w:eastAsia="en-GB"/>
+              </w:rPr>
+              <w:commentReference w:id="25"/>
             </w:r>
           </w:p>
         </w:tc>
@@ -15682,7 +15519,7 @@
                 <w:rFonts w:ascii="Times New Roman" w:hAnsi="Times New Roman" w:cs="Times New Roman"/>
               </w:rPr>
             </w:pPr>
-            <w:commentRangeStart w:id="85"/>
+            <w:commentRangeStart w:id="26"/>
             <w:r>
               <w:rPr>
                 <w:rFonts w:ascii="Times New Roman" w:hAnsi="Times New Roman" w:cs="Times New Roman"/>
@@ -15695,14 +15532,14 @@
               </w:rPr>
               <w:t xml:space="preserve"> Algorithm</w:t>
             </w:r>
-            <w:commentRangeEnd w:id="85"/>
+            <w:commentRangeEnd w:id="26"/>
             <w:r>
               <w:rPr>
                 <w:rStyle w:val="CommentReference"/>
                 <w:rFonts w:ascii="Times New Roman" w:eastAsia="Times New Roman" w:hAnsi="Times New Roman" w:cs="Times New Roman"/>
                 <w:lang w:val="en-GB" w:eastAsia="en-GB"/>
               </w:rPr>
-              <w:commentReference w:id="85"/>
+              <w:commentReference w:id="26"/>
             </w:r>
           </w:p>
         </w:tc>
@@ -17131,17 +16968,17 @@
       </w:r>
     </w:p>
     <w:p>
-      <w:commentRangeStart w:id="86"/>
+      <w:commentRangeStart w:id="27"/>
       <w:r>
         <w:lastRenderedPageBreak/>
         <w:t>Appendix</w:t>
       </w:r>
-      <w:commentRangeEnd w:id="86"/>
+      <w:commentRangeEnd w:id="27"/>
       <w:r>
         <w:rPr>
           <w:rStyle w:val="CommentReference"/>
         </w:rPr>
-        <w:commentReference w:id="86"/>
+        <w:commentReference w:id="27"/>
       </w:r>
     </w:p>
     <w:p>
@@ -17151,43 +16988,49 @@
     </w:p>
     <w:p>
       <w:r>
-        <w:t xml:space="preserve">A2. Figure showing effective correlation versus true correlation, for ordinal </w:t>
-      </w:r>
-      <w:proofErr w:type="gramStart"/>
-      <w:r>
-        <w:t>datasets</w:t>
-      </w:r>
-      <w:proofErr w:type="gramEnd"/>
+        <w:t>A2. Figure showing effective correlation versus true correlation, for ordinal datasets</w:t>
+      </w:r>
     </w:p>
     <w:p>
       <w:r>
-        <w:t xml:space="preserve">A3. Figure showing histograms of simulated and actual datasets with ordinal </w:t>
-      </w:r>
-      <w:proofErr w:type="gramStart"/>
-      <w:r>
-        <w:t>outcomes</w:t>
-      </w:r>
-      <w:proofErr w:type="gramEnd"/>
+        <w:t>A3. Figure showing histograms of simulated and actual datasets with ordinal outcomes</w:t>
+      </w:r>
     </w:p>
     <w:p>
       <w:r>
-        <w:t xml:space="preserve">A4. Explanation on how proposed estimators were modified for the application </w:t>
-      </w:r>
-      <w:proofErr w:type="gramStart"/>
-      <w:r>
-        <w:t>datasets</w:t>
-      </w:r>
-      <w:proofErr w:type="gramEnd"/>
+        <w:t>A4. Explanation on how proposed estimators were modified for the application datasets</w:t>
+      </w:r>
     </w:p>
     <w:p>
       <w:r>
-        <w:t xml:space="preserve">A5. Additional figures presenting results of the simulation </w:t>
-      </w:r>
-      <w:proofErr w:type="gramStart"/>
-      <w:r>
-        <w:t>study</w:t>
-      </w:r>
-      <w:proofErr w:type="gramEnd"/>
+        <w:t>A</w:t>
+      </w:r>
+      <w:r>
+        <w:t>5</w:t>
+      </w:r>
+      <w:r>
+        <w:t xml:space="preserve">. </w:t>
+      </w:r>
+      <w:r>
+        <w:t>Failure rates for select methods across simulated</w:t>
+      </w:r>
+      <w:r>
+        <w:t xml:space="preserve"> </w:t>
+      </w:r>
+      <w:r>
+        <w:t>scenarios</w:t>
+      </w:r>
+    </w:p>
+    <w:p>
+      <w:r>
+        <w:t>A</w:t>
+      </w:r>
+      <w:r>
+        <w:t>6</w:t>
+      </w:r>
+      <w:r>
+        <w:t>. Additional figures presenting results of the simulation study</w:t>
+      </w:r>
     </w:p>
     <w:sectPr>
       <w:headerReference w:type="even" r:id="rId24"/>
@@ -17548,7 +17391,7 @@
       </w:r>
     </w:p>
   </w:comment>
-  <w:comment w:id="34" w:author="Peterson, Ryan" w:date="2023-03-03T14:18:00Z" w:initials="PR">
+  <w:comment w:id="19" w:author="Peterson, Ryan" w:date="2023-03-03T15:46:00Z" w:initials="PR">
     <w:p>
       <w:r>
         <w:rPr>
@@ -17561,11 +17404,11 @@
           <w:sz w:val="20"/>
           <w:szCs w:val="20"/>
         </w:rPr>
-        <w:t xml:space="preserve">Not sure on the wording here but I think it’s good to include something about this. </w:t>
+        <w:t xml:space="preserve">Should we also consider the LMM approach, where unmatched are assumed independent but matched are assumed to have a specific correlation? </w:t>
       </w:r>
     </w:p>
   </w:comment>
-  <w:comment w:id="49" w:author="Peterson, Ryan" w:date="2023-03-03T14:24:00Z" w:initials="PR">
+  <w:comment w:id="20" w:author="Pomponio, Raymond" w:date="2023-03-10T10:38:00Z" w:initials="PR">
     <w:p>
       <w:r>
         <w:rPr>
@@ -17578,11 +17421,11 @@
           <w:sz w:val="20"/>
           <w:szCs w:val="20"/>
         </w:rPr>
-        <w:t xml:space="preserve">Replace this with a sentence like I’ve added to the last paragraph? </w:t>
+        <w:t>I think it should be considered. However, perhaps it is left to a discussion point, since it involves modeling and is somewhat different from our ‘basic’ hypothesis testing approaches.</w:t>
       </w:r>
     </w:p>
   </w:comment>
-  <w:comment w:id="51" w:author="Peterson, Ryan" w:date="2023-03-03T15:46:00Z" w:initials="PR">
+  <w:comment w:id="21" w:author="Peterson, Ryan" w:date="2023-03-03T15:50:00Z" w:initials="PR">
     <w:p>
       <w:r>
         <w:rPr>
@@ -17595,11 +17438,11 @@
           <w:sz w:val="20"/>
           <w:szCs w:val="20"/>
         </w:rPr>
-        <w:t xml:space="preserve">Should we also consider the LMM approach, where unmatched are assumed independent but matched are assumed to have a specific correlation? </w:t>
+        <w:t>Again, I’m not fully certain I agree with the as-written, but edited according to my interpretation. We can discuss.</w:t>
       </w:r>
     </w:p>
   </w:comment>
-  <w:comment w:id="52" w:author="Peterson, Ryan" w:date="2023-03-03T15:47:00Z" w:initials="PR">
+  <w:comment w:id="22" w:author="Peterson, Ryan" w:date="2023-03-03T15:56:00Z" w:initials="PR">
     <w:p>
       <w:r>
         <w:rPr>
@@ -17612,11 +17455,11 @@
           <w:sz w:val="20"/>
           <w:szCs w:val="20"/>
         </w:rPr>
-        <w:t xml:space="preserve">I recognize this is a lot of work so don’t think it’s necessary prior to defense, just a thought I had for the manuscript. </w:t>
+        <w:t>I think we need a figure to show this</w:t>
       </w:r>
     </w:p>
   </w:comment>
-  <w:comment w:id="53" w:author="Peterson, Ryan" w:date="2023-03-03T15:50:00Z" w:initials="PR">
+  <w:comment w:id="23" w:author="Pomponio, Raymond" w:date="2023-03-10T10:39:00Z" w:initials="PR">
     <w:p>
       <w:r>
         <w:rPr>
@@ -17629,11 +17472,11 @@
           <w:sz w:val="20"/>
           <w:szCs w:val="20"/>
         </w:rPr>
-        <w:t>Again, I’m not fully certain I agree with the as-written, but edited according to my interpretation. We can discuss.</w:t>
+        <w:t>I have added the figure which plots bias as a function of the number of matched samples.</w:t>
       </w:r>
     </w:p>
   </w:comment>
-  <w:comment w:id="54" w:author="Peterson, Ryan" w:date="2023-03-03T15:56:00Z" w:initials="PR">
+  <w:comment w:id="24" w:author="Pomponio, Raymond" w:date="2023-03-10T10:44:00Z" w:initials="PR">
     <w:p>
       <w:r>
         <w:rPr>
@@ -17646,11 +17489,11 @@
           <w:sz w:val="20"/>
           <w:szCs w:val="20"/>
         </w:rPr>
-        <w:t>I think we need a figure to show this</w:t>
+        <w:t>@Ryan: I don’t agree with this suggestion, since I ran into issue with bootstrapping particularly in ordinal datasets. That is, the ordinal structure results in a high failure rate across bootstrapped sets, since the potential for zero variance is high.</w:t>
       </w:r>
     </w:p>
   </w:comment>
-  <w:comment w:id="75" w:author="Peterson, Ryan" w:date="2023-03-03T15:59:00Z" w:initials="PR">
+  <w:comment w:id="25" w:author="Pomponio, Raymond" w:date="2023-03-10T10:46:00Z" w:initials="PR">
     <w:p>
       <w:r>
         <w:rPr>
@@ -17663,11 +17506,11 @@
           <w:sz w:val="20"/>
           <w:szCs w:val="20"/>
         </w:rPr>
-        <w:t>Not sure exactly what you mean here by ‘consistent’</w:t>
+        <w:t>Consider numbering some of the indices in Y to resemble partially matched data.</w:t>
       </w:r>
     </w:p>
   </w:comment>
-  <w:comment w:id="76" w:author="Peterson, Ryan" w:date="2023-03-03T16:00:00Z" w:initials="PR">
+  <w:comment w:id="26" w:author="Pomponio, Raymond" w:date="2023-02-26T16:34:00Z" w:initials="PR">
     <w:p>
       <w:r>
         <w:rPr>
@@ -17680,11 +17523,11 @@
           <w:sz w:val="20"/>
           <w:szCs w:val="20"/>
         </w:rPr>
-        <w:t>Won’t all methods do this except r_min?</w:t>
+        <w:t>See my note in “Materials and Methods: Application” for why this is incomplete.</w:t>
       </w:r>
     </w:p>
   </w:comment>
-  <w:comment w:id="85" w:author="Pomponio, Raymond" w:date="2023-02-26T16:34:00Z" w:initials="PR">
+  <w:comment w:id="27" w:author="Pomponio, Raymond" w:date="2023-03-10T10:47:00Z" w:initials="PR">
     <w:p>
       <w:r>
         <w:rPr>
@@ -17697,24 +17540,23 @@
           <w:sz w:val="20"/>
           <w:szCs w:val="20"/>
         </w:rPr>
-        <w:t>See my note in “Materials and Methods: Application” for why this is incomplete.</w:t>
-      </w:r>
-    </w:p>
-  </w:comment>
-  <w:comment w:id="86" w:author="Pomponio, Raymond" w:date="2023-02-26T16:34:00Z" w:initials="PR">
-    <w:p>
-      <w:r>
-        <w:rPr>
-          <w:rStyle w:val="CommentReference"/>
-        </w:rPr>
-        <w:annotationRef/>
-      </w:r>
-      <w:r>
-        <w:rPr>
+        <w:t xml:space="preserve">Add supplemental materials from Ryan’s work on adjusting the </w:t>
+      </w:r>
+      <w:r>
+        <w:rPr>
+          <w:i/>
+          <w:iCs/>
           <w:sz w:val="20"/>
           <w:szCs w:val="20"/>
         </w:rPr>
-        <w:t>Still a work in progress, I’ve yet to create figures for A2 - A5.</w:t>
+        <w:t>t</w:t>
+      </w:r>
+      <w:r>
+        <w:rPr>
+          <w:sz w:val="20"/>
+          <w:szCs w:val="20"/>
+        </w:rPr>
+        <w:t xml:space="preserve"> statistic…</w:t>
       </w:r>
     </w:p>
   </w:comment>
@@ -17742,16 +17584,15 @@
   <w15:commentEx w15:paraId="5C0B94EE" w15:paraIdParent="387AA116" w15:done="0"/>
   <w15:commentEx w15:paraId="1E8E3652" w15:done="0"/>
   <w15:commentEx w15:paraId="38E21636" w15:paraIdParent="1E8E3652" w15:done="0"/>
-  <w15:commentEx w15:paraId="038B61E8" w15:done="0"/>
-  <w15:commentEx w15:paraId="7B25162E" w15:done="0"/>
   <w15:commentEx w15:paraId="5C478C4C" w15:done="0"/>
-  <w15:commentEx w15:paraId="1E846CCD" w15:paraIdParent="5C478C4C" w15:done="0"/>
+  <w15:commentEx w15:paraId="487E0C2D" w15:paraIdParent="5C478C4C" w15:done="0"/>
   <w15:commentEx w15:paraId="564A7591" w15:done="0"/>
   <w15:commentEx w15:paraId="7AB2A51C" w15:paraIdParent="564A7591" w15:done="0"/>
-  <w15:commentEx w15:paraId="14F9B22F" w15:done="0"/>
-  <w15:commentEx w15:paraId="72862294" w15:done="0"/>
+  <w15:commentEx w15:paraId="4468BF0D" w15:paraIdParent="564A7591" w15:done="0"/>
+  <w15:commentEx w15:paraId="5DA376AA" w15:done="0"/>
+  <w15:commentEx w15:paraId="2A152985" w15:done="0"/>
   <w15:commentEx w15:paraId="2598E37D" w15:done="0"/>
-  <w15:commentEx w15:paraId="2149311C" w15:done="0"/>
+  <w15:commentEx w15:paraId="778B7377" w15:done="0"/>
 </w15:commentsEx>
 </file>
 
@@ -17776,16 +17617,15 @@
   <w16cex:commentExtensible w16cex:durableId="27B57C72" w16cex:dateUtc="2023-03-10T16:52:00Z"/>
   <w16cex:commentExtensible w16cex:durableId="27AC7D74" w16cex:dateUtc="2023-03-03T21:06:00Z"/>
   <w16cex:commentExtensible w16cex:durableId="27B57CD2" w16cex:dateUtc="2023-03-10T16:54:00Z"/>
-  <w16cex:commentExtensible w16cex:durableId="27AC8018" w16cex:dateUtc="2023-03-03T21:18:00Z"/>
-  <w16cex:commentExtensible w16cex:durableId="27AC8192" w16cex:dateUtc="2023-03-03T21:24:00Z"/>
   <w16cex:commentExtensible w16cex:durableId="27AC94C5" w16cex:dateUtc="2023-03-03T22:46:00Z"/>
-  <w16cex:commentExtensible w16cex:durableId="27AC9510" w16cex:dateUtc="2023-03-03T22:47:00Z"/>
+  <w16cex:commentExtensible w16cex:durableId="27B5871E" w16cex:dateUtc="2023-03-10T17:38:00Z"/>
   <w16cex:commentExtensible w16cex:durableId="27AC95AD" w16cex:dateUtc="2023-03-03T22:50:00Z"/>
   <w16cex:commentExtensible w16cex:durableId="27AC9717" w16cex:dateUtc="2023-03-03T22:56:00Z"/>
-  <w16cex:commentExtensible w16cex:durableId="27AC97DC" w16cex:dateUtc="2023-03-03T22:59:00Z"/>
-  <w16cex:commentExtensible w16cex:durableId="27AC980E" w16cex:dateUtc="2023-03-03T23:00:00Z"/>
+  <w16cex:commentExtensible w16cex:durableId="27B58774" w16cex:dateUtc="2023-03-10T17:39:00Z"/>
+  <w16cex:commentExtensible w16cex:durableId="27B58875" w16cex:dateUtc="2023-03-10T17:44:00Z"/>
+  <w16cex:commentExtensible w16cex:durableId="27B588F2" w16cex:dateUtc="2023-03-10T17:46:00Z"/>
   <w16cex:commentExtensible w16cex:durableId="27A608A1" w16cex:dateUtc="2023-02-26T23:34:00Z"/>
-  <w16cex:commentExtensible w16cex:durableId="27A60888" w16cex:dateUtc="2023-02-26T23:34:00Z"/>
+  <w16cex:commentExtensible w16cex:durableId="27B58941" w16cex:dateUtc="2023-03-10T17:47:00Z"/>
 </w16cex:commentsExtensible>
 </file>
 
@@ -17810,16 +17650,15 @@
   <w16cid:commentId w16cid:paraId="5C0B94EE" w16cid:durableId="27B57C72"/>
   <w16cid:commentId w16cid:paraId="1E8E3652" w16cid:durableId="27AC7D74"/>
   <w16cid:commentId w16cid:paraId="38E21636" w16cid:durableId="27B57CD2"/>
-  <w16cid:commentId w16cid:paraId="038B61E8" w16cid:durableId="27AC8018"/>
-  <w16cid:commentId w16cid:paraId="7B25162E" w16cid:durableId="27AC8192"/>
   <w16cid:commentId w16cid:paraId="5C478C4C" w16cid:durableId="27AC94C5"/>
-  <w16cid:commentId w16cid:paraId="1E846CCD" w16cid:durableId="27AC9510"/>
+  <w16cid:commentId w16cid:paraId="487E0C2D" w16cid:durableId="27B5871E"/>
   <w16cid:commentId w16cid:paraId="564A7591" w16cid:durableId="27AC95AD"/>
   <w16cid:commentId w16cid:paraId="7AB2A51C" w16cid:durableId="27AC9717"/>
-  <w16cid:commentId w16cid:paraId="14F9B22F" w16cid:durableId="27AC97DC"/>
-  <w16cid:commentId w16cid:paraId="72862294" w16cid:durableId="27AC980E"/>
+  <w16cid:commentId w16cid:paraId="4468BF0D" w16cid:durableId="27B58774"/>
+  <w16cid:commentId w16cid:paraId="5DA376AA" w16cid:durableId="27B58875"/>
+  <w16cid:commentId w16cid:paraId="2A152985" w16cid:durableId="27B588F2"/>
   <w16cid:commentId w16cid:paraId="2598E37D" w16cid:durableId="27A608A1"/>
-  <w16cid:commentId w16cid:paraId="2149311C" w16cid:durableId="27A60888"/>
+  <w16cid:commentId w16cid:paraId="778B7377" w16cid:durableId="27B58941"/>
 </w16cid:commentsIds>
 </file>
 

</xml_diff>

<commit_message>
updates to data and shiny app
</commit_message>
<xml_diff>
--- a/Dissemination/Manuscript Drafts/Mar-10-2023.docx
+++ b/Dissemination/Manuscript Drafts/Mar-10-2023.docx
@@ -15,7 +15,11 @@
         <w:pStyle w:val="Authornames"/>
       </w:pPr>
       <w:r>
-        <w:t>Raymond Pomponio</w:t>
+        <w:t xml:space="preserve">Raymond </w:t>
+      </w:r>
+      <w:proofErr w:type="spellStart"/>
+      <w:r>
+        <w:t>Pomponio</w:t>
       </w:r>
       <w:r>
         <w:rPr>
@@ -23,6 +27,7 @@
         </w:rPr>
         <w:t>a</w:t>
       </w:r>
+      <w:proofErr w:type="spellEnd"/>
       <w:r>
         <w:t>*</w:t>
       </w:r>
@@ -32,6 +37,7 @@
       <w:r>
         <w:t xml:space="preserve"> </w:t>
       </w:r>
+      <w:proofErr w:type="spellStart"/>
       <w:r>
         <w:t>Peterson</w:t>
       </w:r>
@@ -41,6 +47,7 @@
         </w:rPr>
         <w:t>a</w:t>
       </w:r>
+      <w:proofErr w:type="spellEnd"/>
       <w:r>
         <w:t xml:space="preserve"> </w:t>
       </w:r>
@@ -73,6 +80,7 @@
       <w:pPr>
         <w:pStyle w:val="Affiliation"/>
       </w:pPr>
+      <w:proofErr w:type="spellStart"/>
       <w:r>
         <w:rPr>
           <w:vertAlign w:val="superscript"/>
@@ -80,7 +88,11 @@
         <w:t>a</w:t>
       </w:r>
       <w:r>
-        <w:t>Department of Biostatistics and Informatics, Colorado School of Public Health, University of Colorado-Denver Anschutz Medical Campus, Aurora, CO</w:t>
+        <w:t>Department</w:t>
+      </w:r>
+      <w:proofErr w:type="spellEnd"/>
+      <w:r>
+        <w:t xml:space="preserve"> of Biostatistics and Informatics, Colorado School of Public Health, University of Colorado-Denver Anschutz Medical Campus, Aurora, CO</w:t>
       </w:r>
       <w:r>
         <w:t>;</w:t>
@@ -88,6 +100,7 @@
       <w:r>
         <w:t xml:space="preserve"> </w:t>
       </w:r>
+      <w:proofErr w:type="spellStart"/>
       <w:r>
         <w:rPr>
           <w:vertAlign w:val="superscript"/>
@@ -95,7 +108,11 @@
         <w:t>b</w:t>
       </w:r>
       <w:r>
-        <w:t>Department, University, City, Country</w:t>
+        <w:t>Department</w:t>
+      </w:r>
+      <w:proofErr w:type="spellEnd"/>
+      <w:r>
+        <w:t>, University, City, Country</w:t>
       </w:r>
     </w:p>
     <w:p>
@@ -956,7 +973,21 @@
         <w:rPr>
           <w:lang w:val="en-US"/>
         </w:rPr>
-        <w:t xml:space="preserve"> denote the true, unobserved correlation between</w:t>
+        <w:t xml:space="preserve"> denote the true, uno</w:t>
+      </w:r>
+      <w:proofErr w:type="spellStart"/>
+      <w:r>
+        <w:rPr>
+          <w:lang w:val="en-US"/>
+        </w:rPr>
+        <w:t>bserved</w:t>
+      </w:r>
+      <w:proofErr w:type="spellEnd"/>
+      <w:r>
+        <w:rPr>
+          <w:lang w:val="en-US"/>
+        </w:rPr>
+        <w:t xml:space="preserve"> correlation between</w:t>
       </w:r>
       <w:r>
         <w:rPr>
@@ -1278,7 +1309,14 @@
         <w:rPr>
           <w:lang w:val="en-US"/>
         </w:rPr>
-        <w:t xml:space="preserve">, each of which represents a unit-level observation. Because data are paired but partially matched, we only observe matched pairs for </w:t>
+        <w:t xml:space="preserve">, each of which represents a unit-level observation. Because data are paired but partially matched, we only observe matched pairs </w:t>
+      </w:r>
+      <w:proofErr w:type="spellStart"/>
+      <w:r>
+        <w:rPr>
+          <w:lang w:val="en-US"/>
+        </w:rPr>
+        <w:t xml:space="preserve">for </w:t>
       </w:r>
       <w:r>
         <w:rPr>
@@ -1288,6 +1326,7 @@
         </w:rPr>
         <w:t>m</w:t>
       </w:r>
+      <w:proofErr w:type="spellEnd"/>
       <w:r>
         <w:rPr>
           <w:lang w:val="en-US"/>
@@ -4938,6 +4977,7 @@
         </w:rPr>
         <w:t xml:space="preserve"> was 0.842. We refer to this estimator as the 20</w:t>
       </w:r>
+      <w:proofErr w:type="spellStart"/>
       <w:r>
         <w:rPr>
           <w:iCs/>
@@ -4946,6 +4986,7 @@
         </w:rPr>
         <w:t>th</w:t>
       </w:r>
+      <w:proofErr w:type="spellEnd"/>
       <w:r>
         <w:rPr>
           <w:iCs/>
@@ -7452,7 +7493,21 @@
         <w:rPr>
           <w:lang w:val="en-US"/>
         </w:rPr>
-        <w:t xml:space="preserve"> is incompletely observed due to the inability to match all samples and calculate the cross product. This quantity is a sufficient statistic for the bivariate normal distribution.</w:t>
+        <w:t xml:space="preserve"> is incompletely observed due to the inability to match all samples a</w:t>
+      </w:r>
+      <w:proofErr w:type="spellStart"/>
+      <w:r>
+        <w:rPr>
+          <w:lang w:val="en-US"/>
+        </w:rPr>
+        <w:t>nd</w:t>
+      </w:r>
+      <w:proofErr w:type="spellEnd"/>
+      <w:r>
+        <w:rPr>
+          <w:lang w:val="en-US"/>
+        </w:rPr>
+        <w:t xml:space="preserve"> calculate the cross product. This quantity is a sufficient statistic for the bivariate normal distribution.</w:t>
       </w:r>
     </w:p>
     <w:p>
@@ -7850,6 +7905,8 @@
         <m:r>
           <w:rPr>
             <w:rFonts w:ascii="Cambria Math" w:hAnsi="Cambria Math"/>
+            <w:sz w:val="28"/>
+            <w:szCs w:val="28"/>
           </w:rPr>
           <m:t>E[</m:t>
         </m:r>
@@ -7861,6 +7918,8 @@
               <w:rPr>
                 <w:rFonts w:ascii="Cambria Math" w:hAnsi="Cambria Math"/>
                 <w:i/>
+                <w:sz w:val="28"/>
+                <w:szCs w:val="28"/>
                 <w:lang w:val="en-US"/>
               </w:rPr>
             </m:ctrlPr>
@@ -7869,6 +7928,8 @@
             <m:r>
               <w:rPr>
                 <w:rFonts w:ascii="Cambria Math" w:hAnsi="Cambria Math"/>
+                <w:sz w:val="28"/>
+                <w:szCs w:val="28"/>
                 <w:lang w:val="en-US"/>
               </w:rPr>
               <m:t>i=m+1</m:t>
@@ -7878,6 +7939,8 @@
             <m:r>
               <w:rPr>
                 <w:rFonts w:ascii="Cambria Math" w:hAnsi="Cambria Math"/>
+                <w:sz w:val="28"/>
+                <w:szCs w:val="28"/>
                 <w:lang w:val="en-US"/>
               </w:rPr>
               <m:t>n</m:t>
@@ -7890,6 +7953,8 @@
                   <w:rPr>
                     <w:rFonts w:ascii="Cambria Math" w:hAnsi="Cambria Math"/>
                     <w:i/>
+                    <w:sz w:val="28"/>
+                    <w:szCs w:val="28"/>
                     <w:lang w:val="en-US"/>
                   </w:rPr>
                 </m:ctrlPr>
@@ -7898,6 +7963,8 @@
                 <m:r>
                   <w:rPr>
                     <w:rFonts w:ascii="Cambria Math" w:hAnsi="Cambria Math"/>
+                    <w:sz w:val="28"/>
+                    <w:szCs w:val="28"/>
                     <w:lang w:val="en-US"/>
                   </w:rPr>
                   <m:t>X</m:t>
@@ -7907,6 +7974,8 @@
                 <m:r>
                   <w:rPr>
                     <w:rFonts w:ascii="Cambria Math" w:hAnsi="Cambria Math"/>
+                    <w:sz w:val="28"/>
+                    <w:szCs w:val="28"/>
                     <w:lang w:val="en-US"/>
                   </w:rPr>
                   <m:t>i</m:t>
@@ -7919,6 +7988,8 @@
                   <w:rPr>
                     <w:rFonts w:ascii="Cambria Math" w:hAnsi="Cambria Math"/>
                     <w:i/>
+                    <w:sz w:val="28"/>
+                    <w:szCs w:val="28"/>
                     <w:lang w:val="en-US"/>
                   </w:rPr>
                 </m:ctrlPr>
@@ -7927,6 +7998,8 @@
                 <m:r>
                   <w:rPr>
                     <w:rFonts w:ascii="Cambria Math" w:hAnsi="Cambria Math"/>
+                    <w:sz w:val="28"/>
+                    <w:szCs w:val="28"/>
                     <w:lang w:val="en-US"/>
                   </w:rPr>
                   <m:t>Y</m:t>
@@ -7936,6 +8009,8 @@
                 <m:r>
                   <w:rPr>
                     <w:rFonts w:ascii="Cambria Math" w:hAnsi="Cambria Math"/>
+                    <w:sz w:val="28"/>
+                    <w:szCs w:val="28"/>
                     <w:lang w:val="en-US"/>
                   </w:rPr>
                   <m:t>i</m:t>
@@ -7947,6 +8022,8 @@
         <m:r>
           <w:rPr>
             <w:rFonts w:ascii="Cambria Math" w:hAnsi="Cambria Math"/>
+            <w:sz w:val="28"/>
+            <w:szCs w:val="28"/>
           </w:rPr>
           <m:t>|</m:t>
         </m:r>
@@ -7956,6 +8033,8 @@
               <w:rPr>
                 <w:rFonts w:ascii="Cambria Math" w:hAnsi="Cambria Math"/>
                 <w:i/>
+                <w:sz w:val="28"/>
+                <w:szCs w:val="28"/>
                 <w:lang w:val="en-US"/>
               </w:rPr>
             </m:ctrlPr>
@@ -7964,6 +8043,8 @@
             <m:r>
               <w:rPr>
                 <w:rFonts w:ascii="Cambria Math" w:hAnsi="Cambria Math"/>
+                <w:sz w:val="28"/>
+                <w:szCs w:val="28"/>
                 <w:lang w:val="en-US"/>
               </w:rPr>
               <m:t>μ</m:t>
@@ -7973,6 +8054,8 @@
             <m:r>
               <w:rPr>
                 <w:rFonts w:ascii="Cambria Math" w:hAnsi="Cambria Math"/>
+                <w:sz w:val="28"/>
+                <w:szCs w:val="28"/>
                 <w:lang w:val="en-US"/>
               </w:rPr>
               <m:t>X</m:t>
@@ -7982,6 +8065,8 @@
         <m:r>
           <w:rPr>
             <w:rFonts w:ascii="Cambria Math" w:hAnsi="Cambria Math"/>
+            <w:sz w:val="28"/>
+            <w:szCs w:val="28"/>
             <w:lang w:val="en-US"/>
           </w:rPr>
           <m:t>,</m:t>
@@ -7992,6 +8077,8 @@
               <w:rPr>
                 <w:rFonts w:ascii="Cambria Math" w:hAnsi="Cambria Math"/>
                 <w:i/>
+                <w:sz w:val="28"/>
+                <w:szCs w:val="28"/>
                 <w:lang w:val="en-US"/>
               </w:rPr>
             </m:ctrlPr>
@@ -8000,6 +8087,8 @@
             <m:r>
               <w:rPr>
                 <w:rFonts w:ascii="Cambria Math" w:hAnsi="Cambria Math"/>
+                <w:sz w:val="28"/>
+                <w:szCs w:val="28"/>
                 <w:lang w:val="en-US"/>
               </w:rPr>
               <m:t>μ</m:t>
@@ -8009,6 +8098,8 @@
             <m:r>
               <w:rPr>
                 <w:rFonts w:ascii="Cambria Math" w:hAnsi="Cambria Math"/>
+                <w:sz w:val="28"/>
+                <w:szCs w:val="28"/>
                 <w:lang w:val="en-US"/>
               </w:rPr>
               <m:t>Y</m:t>
@@ -8018,6 +8109,8 @@
         <m:r>
           <w:rPr>
             <w:rFonts w:ascii="Cambria Math" w:hAnsi="Cambria Math"/>
+            <w:sz w:val="28"/>
+            <w:szCs w:val="28"/>
             <w:lang w:val="en-US"/>
           </w:rPr>
           <m:t xml:space="preserve">, </m:t>
@@ -8028,6 +8121,8 @@
               <w:rPr>
                 <w:rFonts w:ascii="Cambria Math" w:hAnsi="Cambria Math"/>
                 <w:i/>
+                <w:sz w:val="28"/>
+                <w:szCs w:val="28"/>
                 <w:lang w:val="en-US"/>
               </w:rPr>
             </m:ctrlPr>
@@ -8036,6 +8131,8 @@
             <m:r>
               <w:rPr>
                 <w:rFonts w:ascii="Cambria Math" w:hAnsi="Cambria Math"/>
+                <w:sz w:val="28"/>
+                <w:szCs w:val="28"/>
                 <w:lang w:val="en-US"/>
               </w:rPr>
               <m:t>σ</m:t>
@@ -8045,6 +8142,8 @@
             <m:r>
               <w:rPr>
                 <w:rFonts w:ascii="Cambria Math" w:hAnsi="Cambria Math"/>
+                <w:sz w:val="28"/>
+                <w:szCs w:val="28"/>
                 <w:lang w:val="en-US"/>
               </w:rPr>
               <m:t>X</m:t>
@@ -8054,6 +8153,8 @@
         <m:r>
           <w:rPr>
             <w:rFonts w:ascii="Cambria Math" w:hAnsi="Cambria Math"/>
+            <w:sz w:val="28"/>
+            <w:szCs w:val="28"/>
             <w:lang w:val="en-US"/>
           </w:rPr>
           <m:t xml:space="preserve">, </m:t>
@@ -8064,6 +8165,8 @@
               <w:rPr>
                 <w:rFonts w:ascii="Cambria Math" w:hAnsi="Cambria Math"/>
                 <w:i/>
+                <w:sz w:val="28"/>
+                <w:szCs w:val="28"/>
                 <w:lang w:val="en-US"/>
               </w:rPr>
             </m:ctrlPr>
@@ -8072,6 +8175,8 @@
             <m:r>
               <w:rPr>
                 <w:rFonts w:ascii="Cambria Math" w:hAnsi="Cambria Math"/>
+                <w:sz w:val="28"/>
+                <w:szCs w:val="28"/>
                 <w:lang w:val="en-US"/>
               </w:rPr>
               <m:t>σ</m:t>
@@ -8081,6 +8186,8 @@
             <m:r>
               <w:rPr>
                 <w:rFonts w:ascii="Cambria Math" w:hAnsi="Cambria Math"/>
+                <w:sz w:val="28"/>
+                <w:szCs w:val="28"/>
                 <w:lang w:val="en-US"/>
               </w:rPr>
               <m:t>Y</m:t>
@@ -8090,6 +8197,8 @@
         <m:r>
           <w:rPr>
             <w:rFonts w:ascii="Cambria Math" w:hAnsi="Cambria Math"/>
+            <w:sz w:val="28"/>
+            <w:szCs w:val="28"/>
             <w:lang w:val="en-US"/>
           </w:rPr>
           <m:t>,ρ</m:t>
@@ -8097,24 +8206,16 @@
         <m:r>
           <w:rPr>
             <w:rFonts w:ascii="Cambria Math" w:hAnsi="Cambria Math"/>
+            <w:sz w:val="28"/>
+            <w:szCs w:val="28"/>
           </w:rPr>
-          <m:t>]</m:t>
+          <m:t>]=n(</m:t>
         </m:r>
         <m:r>
           <w:rPr>
             <w:rFonts w:ascii="Cambria Math" w:hAnsi="Cambria Math"/>
-          </w:rPr>
-          <m:t>=</m:t>
-        </m:r>
-        <m:r>
-          <w:rPr>
-            <w:rFonts w:ascii="Cambria Math" w:hAnsi="Cambria Math"/>
-          </w:rPr>
-          <m:t>n(</m:t>
-        </m:r>
-        <m:r>
-          <w:rPr>
-            <w:rFonts w:ascii="Cambria Math" w:hAnsi="Cambria Math"/>
+            <w:sz w:val="28"/>
+            <w:szCs w:val="28"/>
             <w:lang w:val="en-US"/>
           </w:rPr>
           <m:t>ρ</m:t>
@@ -8125,6 +8226,8 @@
               <w:rPr>
                 <w:rFonts w:ascii="Cambria Math" w:hAnsi="Cambria Math"/>
                 <w:i/>
+                <w:sz w:val="28"/>
+                <w:szCs w:val="28"/>
                 <w:lang w:val="en-US"/>
               </w:rPr>
             </m:ctrlPr>
@@ -8133,6 +8236,8 @@
             <m:r>
               <w:rPr>
                 <w:rFonts w:ascii="Cambria Math" w:hAnsi="Cambria Math"/>
+                <w:sz w:val="28"/>
+                <w:szCs w:val="28"/>
                 <w:lang w:val="en-US"/>
               </w:rPr>
               <m:t>σ</m:t>
@@ -8142,6 +8247,8 @@
             <m:r>
               <w:rPr>
                 <w:rFonts w:ascii="Cambria Math" w:hAnsi="Cambria Math"/>
+                <w:sz w:val="28"/>
+                <w:szCs w:val="28"/>
                 <w:lang w:val="en-US"/>
               </w:rPr>
               <m:t>X</m:t>
@@ -8154,6 +8261,8 @@
               <w:rPr>
                 <w:rFonts w:ascii="Cambria Math" w:hAnsi="Cambria Math"/>
                 <w:i/>
+                <w:sz w:val="28"/>
+                <w:szCs w:val="28"/>
                 <w:lang w:val="en-US"/>
               </w:rPr>
             </m:ctrlPr>
@@ -8162,6 +8271,8 @@
             <m:r>
               <w:rPr>
                 <w:rFonts w:ascii="Cambria Math" w:hAnsi="Cambria Math"/>
+                <w:sz w:val="28"/>
+                <w:szCs w:val="28"/>
                 <w:lang w:val="en-US"/>
               </w:rPr>
               <m:t>σ</m:t>
@@ -8171,6 +8282,8 @@
             <m:r>
               <w:rPr>
                 <w:rFonts w:ascii="Cambria Math" w:hAnsi="Cambria Math"/>
+                <w:sz w:val="28"/>
+                <w:szCs w:val="28"/>
                 <w:lang w:val="en-US"/>
               </w:rPr>
               <m:t>Y</m:t>
@@ -8180,6 +8293,8 @@
         <m:r>
           <w:rPr>
             <w:rFonts w:ascii="Cambria Math" w:hAnsi="Cambria Math"/>
+            <w:sz w:val="28"/>
+            <w:szCs w:val="28"/>
           </w:rPr>
           <m:t>+</m:t>
         </m:r>
@@ -8189,6 +8304,8 @@
               <w:rPr>
                 <w:rFonts w:ascii="Cambria Math" w:hAnsi="Cambria Math"/>
                 <w:i/>
+                <w:sz w:val="28"/>
+                <w:szCs w:val="28"/>
                 <w:lang w:val="en-US"/>
               </w:rPr>
             </m:ctrlPr>
@@ -8197,6 +8314,8 @@
             <m:r>
               <w:rPr>
                 <w:rFonts w:ascii="Cambria Math" w:hAnsi="Cambria Math"/>
+                <w:sz w:val="28"/>
+                <w:szCs w:val="28"/>
                 <w:lang w:val="en-US"/>
               </w:rPr>
               <m:t>μ</m:t>
@@ -8206,6 +8325,8 @@
             <m:r>
               <w:rPr>
                 <w:rFonts w:ascii="Cambria Math" w:hAnsi="Cambria Math"/>
+                <w:sz w:val="28"/>
+                <w:szCs w:val="28"/>
                 <w:lang w:val="en-US"/>
               </w:rPr>
               <m:t>X</m:t>
@@ -8218,6 +8339,8 @@
               <w:rPr>
                 <w:rFonts w:ascii="Cambria Math" w:hAnsi="Cambria Math"/>
                 <w:i/>
+                <w:sz w:val="28"/>
+                <w:szCs w:val="28"/>
                 <w:lang w:val="en-US"/>
               </w:rPr>
             </m:ctrlPr>
@@ -8226,6 +8349,8 @@
             <m:r>
               <w:rPr>
                 <w:rFonts w:ascii="Cambria Math" w:hAnsi="Cambria Math"/>
+                <w:sz w:val="28"/>
+                <w:szCs w:val="28"/>
                 <w:lang w:val="en-US"/>
               </w:rPr>
               <m:t>μ</m:t>
@@ -8235,6 +8360,8 @@
             <m:r>
               <w:rPr>
                 <w:rFonts w:ascii="Cambria Math" w:hAnsi="Cambria Math"/>
+                <w:sz w:val="28"/>
+                <w:szCs w:val="28"/>
                 <w:lang w:val="en-US"/>
               </w:rPr>
               <m:t>Y</m:t>
@@ -8244,6 +8371,8 @@
         <m:r>
           <w:rPr>
             <w:rFonts w:ascii="Cambria Math" w:hAnsi="Cambria Math"/>
+            <w:sz w:val="28"/>
+            <w:szCs w:val="28"/>
           </w:rPr>
           <m:t>)</m:t>
         </m:r>
@@ -8509,7 +8638,21 @@
         <w:rPr>
           <w:lang w:val="en-US"/>
         </w:rPr>
-        <w:t xml:space="preserve"> and the maximum likelihood estimate of </w:t>
+        <w:t xml:space="preserve"> and the maximum likelihood est</w:t>
+      </w:r>
+      <w:proofErr w:type="spellStart"/>
+      <w:r>
+        <w:rPr>
+          <w:lang w:val="en-US"/>
+        </w:rPr>
+        <w:t>imate</w:t>
+      </w:r>
+      <w:proofErr w:type="spellEnd"/>
+      <w:r>
+        <w:rPr>
+          <w:lang w:val="en-US"/>
+        </w:rPr>
+        <w:t xml:space="preserve"> of </w:t>
       </w:r>
       <m:oMath>
         <m:r>
@@ -8626,7 +8769,19 @@
         <w:rPr>
           <w:lang w:val="en-US"/>
         </w:rPr>
-        <w:t>Samples sizes of 10, 20, 50, 100, and 200 were simulated. The proportion of matched samples varied from 0 to 1, to mimic varying conditions of partially matched data. True mean differences of 0, 0.25, and 0.5 standardized units were simulated. We fixed the variances of both variables to one, although in ordinal data we noted this resulted in effective variances of 2.2.</w:t>
+        <w:t>Samples sizes of 10, 20, 50, 100, and 200 were simulated. The proportion of matched samples varied from 0 to 1, to mimic varying conditions of partially matched data. True mean differences of 0, 0.25, and 0.5 standardized units were simulated. We fixed the variances of both variables to one, although in ordinal data we noted this resulted in effective variances of 2.</w:t>
+      </w:r>
+      <w:r>
+        <w:rPr>
+          <w:lang w:val="en-US"/>
+        </w:rPr>
+        <w:t>0</w:t>
+      </w:r>
+      <w:r>
+        <w:rPr>
+          <w:lang w:val="en-US"/>
+        </w:rPr>
+        <w:t>.</w:t>
       </w:r>
     </w:p>
     <w:p>
@@ -8924,13 +9079,7 @@
         <w:rPr>
           <w:lang w:val="en-US"/>
         </w:rPr>
-        <w:t>Appendix</w:t>
-      </w:r>
-      <w:r>
-        <w:rPr>
-          <w:lang w:val="en-US"/>
-        </w:rPr>
-        <w:t xml:space="preserve"> </w:t>
+        <w:t xml:space="preserve">Appendix </w:t>
       </w:r>
       <w:r>
         <w:rPr>
@@ -9219,7 +9368,23 @@
           <w:iCs/>
           <w:lang w:val="en-US"/>
         </w:rPr>
-        <w:t xml:space="preserve"> was substantially reduced. The use of the ordinal generating distribution altered these results somewhat, with </w:t>
+        <w:t xml:space="preserve"> was substantially reduced. The use of the ord</w:t>
+      </w:r>
+      <w:proofErr w:type="spellStart"/>
+      <w:r>
+        <w:rPr>
+          <w:iCs/>
+          <w:lang w:val="en-US"/>
+        </w:rPr>
+        <w:t>inal</w:t>
+      </w:r>
+      <w:proofErr w:type="spellEnd"/>
+      <w:r>
+        <w:rPr>
+          <w:iCs/>
+          <w:lang w:val="en-US"/>
+        </w:rPr>
+        <w:t xml:space="preserve"> generating distribution altered these results somewhat, with </w:t>
       </w:r>
       <m:oMath>
         <m:sSub>
@@ -9416,7 +9581,23 @@
           <w:iCs/>
           <w:lang w:val="en-US"/>
         </w:rPr>
-        <w:t xml:space="preserve"> had the highest MSE among these three estimators. For values of correlation between -0.5 and 0.5, </w:t>
+        <w:t xml:space="preserve"> had the highest MSE among these three estimators. For values of corre</w:t>
+      </w:r>
+      <w:proofErr w:type="spellStart"/>
+      <w:r>
+        <w:rPr>
+          <w:iCs/>
+          <w:lang w:val="en-US"/>
+        </w:rPr>
+        <w:t>lation</w:t>
+      </w:r>
+      <w:proofErr w:type="spellEnd"/>
+      <w:r>
+        <w:rPr>
+          <w:iCs/>
+          <w:lang w:val="en-US"/>
+        </w:rPr>
+        <w:t xml:space="preserve"> between -0.5 and 0.5, </w:t>
       </w:r>
       <m:oMath>
         <m:sSub>
@@ -9574,6 +9755,7 @@
         </w:rPr>
         <w:t>. The 20</w:t>
       </w:r>
+      <w:proofErr w:type="spellStart"/>
       <w:r>
         <w:rPr>
           <w:iCs/>
@@ -9582,6 +9764,7 @@
         </w:rPr>
         <w:t>th</w:t>
       </w:r>
+      <w:proofErr w:type="spellEnd"/>
       <w:r>
         <w:rPr>
           <w:iCs/>
@@ -10338,7 +10521,23 @@
           <w:iCs/>
           <w:lang w:val="en-US"/>
         </w:rPr>
-        <w:t>, was expectedly conservative across all values of correlation and particularly conservative when the true correlation was positive. We noted that Student’s</w:t>
+        <w:t>, was expectedly conservative across all values of correlation and particularly conservative when the true correlation was positive. We n</w:t>
+      </w:r>
+      <w:proofErr w:type="spellStart"/>
+      <w:r>
+        <w:rPr>
+          <w:iCs/>
+          <w:lang w:val="en-US"/>
+        </w:rPr>
+        <w:t>oted</w:t>
+      </w:r>
+      <w:proofErr w:type="spellEnd"/>
+      <w:r>
+        <w:rPr>
+          <w:iCs/>
+          <w:lang w:val="en-US"/>
+        </w:rPr>
+        <w:t xml:space="preserve"> that Student’s</w:t>
       </w:r>
       <w:r>
         <w:rPr>
@@ -11135,6 +11334,7 @@
         </w:rPr>
         <w:t xml:space="preserve"> was relatively more conservative than the preceding tests. This suggests the choice of the 20</w:t>
       </w:r>
+      <w:proofErr w:type="spellStart"/>
       <w:r>
         <w:rPr>
           <w:iCs/>
@@ -11143,6 +11343,7 @@
         </w:rPr>
         <w:t>th</w:t>
       </w:r>
+      <w:proofErr w:type="spellEnd"/>
       <w:r>
         <w:rPr>
           <w:iCs/>
@@ -11162,14 +11363,7 @@
           <w:iCs/>
           <w:lang w:val="en-US"/>
         </w:rPr>
-        <w:t>A</w:t>
-      </w:r>
-      <w:r>
-        <w:rPr>
-          <w:iCs/>
-          <w:lang w:val="en-US"/>
-        </w:rPr>
-        <w:t>6</w:t>
+        <w:t>A6</w:t>
       </w:r>
       <w:r>
         <w:rPr>
@@ -11499,19 +11693,7 @@
         <w:rPr>
           <w:lang w:val="en-US"/>
         </w:rPr>
-        <w:t xml:space="preserve">Comparing </w:t>
-      </w:r>
-      <w:r>
-        <w:rPr>
-          <w:lang w:val="en-US"/>
-        </w:rPr>
-        <w:t>SE</w:t>
-      </w:r>
-      <w:r>
-        <w:rPr>
-          <w:lang w:val="en-US"/>
-        </w:rPr>
-        <w:t xml:space="preserve"> estimates to that of the Bayesian approach, Student’s two-sample </w:t>
+        <w:t xml:space="preserve">Comparing SE estimates to that of the Bayesian approach, Student’s two-sample </w:t>
       </w:r>
       <w:r>
         <w:rPr>
@@ -11525,19 +11707,7 @@
         <w:rPr>
           <w:lang w:val="en-US"/>
         </w:rPr>
-        <w:t>-test yielded 3% higher SE</w:t>
-      </w:r>
-      <w:r>
-        <w:rPr>
-          <w:lang w:val="en-US"/>
-        </w:rPr>
-        <w:t xml:space="preserve">, </w:t>
-      </w:r>
-      <w:r>
-        <w:rPr>
-          <w:lang w:val="en-US"/>
-        </w:rPr>
-        <w:t>the 20</w:t>
+        <w:t>-test yielded 3% higher SE, the 20</w:t>
       </w:r>
       <w:r>
         <w:rPr>
@@ -11550,31 +11720,7 @@
         <w:rPr>
           <w:lang w:val="en-US"/>
         </w:rPr>
-        <w:t xml:space="preserve"> quantile estimator approach yielded </w:t>
-      </w:r>
-      <w:r>
-        <w:rPr>
-          <w:lang w:val="en-US"/>
-        </w:rPr>
-        <w:t>1</w:t>
-      </w:r>
-      <w:r>
-        <w:rPr>
-          <w:lang w:val="en-US"/>
-        </w:rPr>
-        <w:t xml:space="preserve">5% higher SE, and the maximally conservative approach yielded </w:t>
-      </w:r>
-      <w:r>
-        <w:rPr>
-          <w:lang w:val="en-US"/>
-        </w:rPr>
-        <w:t>4</w:t>
-      </w:r>
-      <w:r>
-        <w:rPr>
-          <w:lang w:val="en-US"/>
-        </w:rPr>
-        <w:t>3% higher SE.</w:t>
+        <w:t xml:space="preserve"> quantile estimator approach yielded 15% higher SE, and the maximally conservative approach yielded 43% higher SE.</w:t>
       </w:r>
     </w:p>
     <w:p>
@@ -16988,49 +17134,56 @@
     </w:p>
     <w:p>
       <w:r>
-        <w:t>A2. Figure showing effective correlation versus true correlation, for ordinal datasets</w:t>
-      </w:r>
+        <w:t xml:space="preserve">A2. Figure showing effective correlation versus true correlation, for ordinal </w:t>
+      </w:r>
+      <w:proofErr w:type="gramStart"/>
+      <w:r>
+        <w:t>datasets</w:t>
+      </w:r>
+      <w:proofErr w:type="gramEnd"/>
     </w:p>
     <w:p>
       <w:r>
-        <w:t>A3. Figure showing histograms of simulated and actual datasets with ordinal outcomes</w:t>
-      </w:r>
+        <w:t xml:space="preserve">A3. Figure showing histograms of simulated and actual datasets with ordinal </w:t>
+      </w:r>
+      <w:proofErr w:type="gramStart"/>
+      <w:r>
+        <w:t>outcomes</w:t>
+      </w:r>
+      <w:proofErr w:type="gramEnd"/>
     </w:p>
     <w:p>
       <w:r>
-        <w:t>A4. Explanation on how proposed estimators were modified for the application datasets</w:t>
-      </w:r>
+        <w:t xml:space="preserve">A4. Explanation on how proposed estimators were modified for the application </w:t>
+      </w:r>
+      <w:proofErr w:type="gramStart"/>
+      <w:r>
+        <w:t>datasets</w:t>
+      </w:r>
+      <w:proofErr w:type="gramEnd"/>
     </w:p>
     <w:p>
       <w:r>
-        <w:t>A</w:t>
-      </w:r>
-      <w:r>
-        <w:t>5</w:t>
-      </w:r>
-      <w:r>
-        <w:t xml:space="preserve">. </w:t>
-      </w:r>
-      <w:r>
-        <w:t>Failure rates for select methods across simulated</w:t>
-      </w:r>
-      <w:r>
-        <w:t xml:space="preserve"> </w:t>
-      </w:r>
+        <w:t xml:space="preserve">A5. Failure rates for select methods across simulated </w:t>
+      </w:r>
+      <w:proofErr w:type="gramStart"/>
       <w:r>
         <w:t>scenarios</w:t>
       </w:r>
+      <w:proofErr w:type="gramEnd"/>
     </w:p>
     <w:p>
       <w:r>
-        <w:t>A</w:t>
-      </w:r>
-      <w:r>
-        <w:t>6</w:t>
-      </w:r>
-      <w:r>
-        <w:t>. Additional figures presenting results of the simulation study</w:t>
-      </w:r>
+        <w:t>A6</w:t>
+      </w:r>
+      <w:r>
+        <w:t xml:space="preserve">. Additional figures presenting results of the simulation </w:t>
+      </w:r>
+      <w:proofErr w:type="gramStart"/>
+      <w:r>
+        <w:t>study</w:t>
+      </w:r>
+      <w:proofErr w:type="gramEnd"/>
     </w:p>
     <w:sectPr>
       <w:headerReference w:type="even" r:id="rId24"/>

</xml_diff>